<commit_message>
Update Data engineer doc
</commit_message>
<xml_diff>
--- a/INTERVIEW/For Python-DE/Technical Solution/TECHNICAL QUEST.docx
+++ b/INTERVIEW/For Python-DE/Technical Solution/TECHNICAL QUEST.docx
@@ -1065,9 +1065,8 @@
           <w:sz w:val="27"/>
           <w:szCs w:val="27"/>
         </w:rPr>
-        <w:t xml:space="preserve">Case 2: </w:t>
-      </w:r>
-      <w:bookmarkStart w:id="0" w:name="_GoBack"/>
+        <w:t xml:space="preserve">Case 2: Incremental load &amp; data consistency </w:t>
+      </w:r>
       <w:r>
         <w:rPr>
           <w:rFonts w:ascii="Times New Roman" w:eastAsia="Times New Roman" w:hAnsi="Times New Roman" w:cs="Times New Roman"/>
@@ -1076,20 +1075,9 @@
           <w:sz w:val="27"/>
           <w:szCs w:val="27"/>
         </w:rPr>
-        <w:t xml:space="preserve">Incremental load &amp; data consistency </w:t>
-      </w:r>
-      <w:r>
-        <w:rPr>
-          <w:rFonts w:ascii="Times New Roman" w:eastAsia="Times New Roman" w:hAnsi="Times New Roman" w:cs="Times New Roman"/>
-          <w:b/>
-          <w:bCs/>
-          <w:sz w:val="27"/>
-          <w:szCs w:val="27"/>
-        </w:rPr>
         <w:t xml:space="preserve"> </w:t>
       </w:r>
     </w:p>
-    <w:bookmarkEnd w:id="0"/>
     <w:p>
       <w:pPr>
         <w:numPr>
@@ -1778,6 +1766,1927 @@
     </w:p>
     <w:p>
       <w:pPr>
+        <w:spacing w:before="100" w:beforeAutospacing="1" w:after="100" w:afterAutospacing="1" w:line="240" w:lineRule="auto"/>
+        <w:rPr>
+          <w:rFonts w:ascii="Times New Roman" w:eastAsia="Times New Roman" w:hAnsi="Times New Roman" w:cs="Times New Roman"/>
+          <w:b/>
+          <w:bCs/>
+          <w:sz w:val="24"/>
+          <w:szCs w:val="24"/>
+        </w:rPr>
+      </w:pPr>
+    </w:p>
+    <w:p>
+      <w:pPr>
+        <w:spacing w:before="100" w:beforeAutospacing="1" w:after="100" w:afterAutospacing="1" w:line="240" w:lineRule="auto"/>
+        <w:outlineLvl w:val="1"/>
+        <w:rPr>
+          <w:rFonts w:ascii="Times New Roman" w:eastAsia="Times New Roman" w:hAnsi="Times New Roman" w:cs="Times New Roman"/>
+          <w:b/>
+          <w:bCs/>
+          <w:sz w:val="36"/>
+          <w:szCs w:val="36"/>
+        </w:rPr>
+      </w:pPr>
+      <w:r>
+        <w:rPr>
+          <w:rFonts w:ascii="Times New Roman" w:eastAsia="Times New Roman" w:hAnsi="Times New Roman" w:cs="Times New Roman"/>
+          <w:b/>
+          <w:bCs/>
+          <w:sz w:val="36"/>
+          <w:szCs w:val="36"/>
+        </w:rPr>
+        <w:t>I. Project UIC – End-to-End Reporting System (Python, Airflow, DW)</w:t>
+      </w:r>
+    </w:p>
+    <w:p>
+      <w:pPr>
+        <w:spacing w:before="100" w:beforeAutospacing="1" w:after="100" w:afterAutospacing="1" w:line="240" w:lineRule="auto"/>
+        <w:outlineLvl w:val="2"/>
+        <w:rPr>
+          <w:rFonts w:ascii="Times New Roman" w:eastAsia="Times New Roman" w:hAnsi="Times New Roman" w:cs="Times New Roman"/>
+          <w:b/>
+          <w:bCs/>
+          <w:sz w:val="27"/>
+          <w:szCs w:val="27"/>
+        </w:rPr>
+      </w:pPr>
+      <w:r>
+        <w:rPr>
+          <w:rFonts w:ascii="Times New Roman" w:eastAsia="Times New Roman" w:hAnsi="Times New Roman" w:cs="Times New Roman"/>
+          <w:b/>
+          <w:bCs/>
+          <w:sz w:val="27"/>
+          <w:szCs w:val="27"/>
+        </w:rPr>
+        <w:t>1️</w:t>
+      </w:r>
+      <w:r>
+        <w:rPr>
+          <w:rFonts w:ascii="Tahoma" w:eastAsia="Times New Roman" w:hAnsi="Tahoma" w:cs="Tahoma"/>
+          <w:b/>
+          <w:bCs/>
+          <w:sz w:val="27"/>
+          <w:szCs w:val="27"/>
+        </w:rPr>
+        <w:t>⃣</w:t>
+      </w:r>
+      <w:r>
+        <w:rPr>
+          <w:rFonts w:ascii="Times New Roman" w:eastAsia="Times New Roman" w:hAnsi="Times New Roman" w:cs="Times New Roman"/>
+          <w:b/>
+          <w:bCs/>
+          <w:sz w:val="27"/>
+          <w:szCs w:val="27"/>
+        </w:rPr>
+        <w:t xml:space="preserve"> Kiến </w:t>
+      </w:r>
+      <w:proofErr w:type="spellStart"/>
+      <w:r>
+        <w:rPr>
+          <w:rFonts w:ascii="Times New Roman" w:eastAsia="Times New Roman" w:hAnsi="Times New Roman" w:cs="Times New Roman"/>
+          <w:b/>
+          <w:bCs/>
+          <w:sz w:val="27"/>
+          <w:szCs w:val="27"/>
+        </w:rPr>
+        <w:t>trúc</w:t>
+      </w:r>
+      <w:proofErr w:type="spellEnd"/>
+      <w:r>
+        <w:rPr>
+          <w:rFonts w:ascii="Times New Roman" w:eastAsia="Times New Roman" w:hAnsi="Times New Roman" w:cs="Times New Roman"/>
+          <w:b/>
+          <w:bCs/>
+          <w:sz w:val="27"/>
+          <w:szCs w:val="27"/>
+        </w:rPr>
+        <w:t xml:space="preserve"> &amp; quyết định </w:t>
+      </w:r>
+      <w:proofErr w:type="spellStart"/>
+      <w:r>
+        <w:rPr>
+          <w:rFonts w:ascii="Times New Roman" w:eastAsia="Times New Roman" w:hAnsi="Times New Roman" w:cs="Times New Roman"/>
+          <w:b/>
+          <w:bCs/>
+          <w:sz w:val="27"/>
+          <w:szCs w:val="27"/>
+        </w:rPr>
+        <w:t>thiết</w:t>
+      </w:r>
+      <w:proofErr w:type="spellEnd"/>
+      <w:r>
+        <w:rPr>
+          <w:rFonts w:ascii="Times New Roman" w:eastAsia="Times New Roman" w:hAnsi="Times New Roman" w:cs="Times New Roman"/>
+          <w:b/>
+          <w:bCs/>
+          <w:sz w:val="27"/>
+          <w:szCs w:val="27"/>
+        </w:rPr>
+        <w:t xml:space="preserve"> kế</w:t>
+      </w:r>
+    </w:p>
+    <w:p>
+      <w:pPr>
+        <w:numPr>
+          <w:ilvl w:val="0"/>
+          <w:numId w:val="9"/>
+        </w:numPr>
+        <w:spacing w:before="100" w:beforeAutospacing="1" w:after="100" w:afterAutospacing="1" w:line="240" w:lineRule="auto"/>
+        <w:rPr>
+          <w:rFonts w:ascii="Times New Roman" w:eastAsia="Times New Roman" w:hAnsi="Times New Roman" w:cs="Times New Roman"/>
+          <w:sz w:val="24"/>
+          <w:szCs w:val="24"/>
+        </w:rPr>
+      </w:pPr>
+      <w:r>
+        <w:rPr>
+          <w:rFonts w:ascii="Times New Roman" w:eastAsia="Times New Roman" w:hAnsi="Times New Roman" w:cs="Times New Roman"/>
+          <w:sz w:val="24"/>
+          <w:szCs w:val="24"/>
+        </w:rPr>
+        <w:t xml:space="preserve">Anh nói hệ thống reporting được </w:t>
+      </w:r>
+      <w:r>
+        <w:rPr>
+          <w:rFonts w:ascii="Times New Roman" w:eastAsia="Times New Roman" w:hAnsi="Times New Roman" w:cs="Times New Roman"/>
+          <w:b/>
+          <w:bCs/>
+          <w:sz w:val="24"/>
+          <w:szCs w:val="24"/>
+        </w:rPr>
+        <w:t>tách khỏi core insurance system</w:t>
+      </w:r>
+      <w:r>
+        <w:rPr>
+          <w:rFonts w:ascii="Times New Roman" w:eastAsia="Times New Roman" w:hAnsi="Times New Roman" w:cs="Times New Roman"/>
+          <w:sz w:val="24"/>
+          <w:szCs w:val="24"/>
+        </w:rPr>
+        <w:t>.</w:t>
+      </w:r>
+      <w:r>
+        <w:rPr>
+          <w:rFonts w:ascii="Times New Roman" w:eastAsia="Times New Roman" w:hAnsi="Times New Roman" w:cs="Times New Roman"/>
+          <w:sz w:val="24"/>
+          <w:szCs w:val="24"/>
+        </w:rPr>
+        <w:br/>
+      </w:r>
+      <w:r>
+        <w:rPr>
+          <w:rFonts w:ascii="Segoe UI Symbol" w:eastAsia="Times New Roman" w:hAnsi="Segoe UI Symbol" w:cs="Segoe UI Symbol"/>
+          <w:sz w:val="24"/>
+          <w:szCs w:val="24"/>
+        </w:rPr>
+        <w:t>👉</w:t>
+      </w:r>
+      <w:r>
+        <w:rPr>
+          <w:rFonts w:ascii="Times New Roman" w:eastAsia="Times New Roman" w:hAnsi="Times New Roman" w:cs="Times New Roman"/>
+          <w:sz w:val="24"/>
+          <w:szCs w:val="24"/>
+        </w:rPr>
+        <w:t xml:space="preserve"> Lý do </w:t>
+      </w:r>
+      <w:proofErr w:type="spellStart"/>
+      <w:r>
+        <w:rPr>
+          <w:rFonts w:ascii="Times New Roman" w:eastAsia="Times New Roman" w:hAnsi="Times New Roman" w:cs="Times New Roman"/>
+          <w:sz w:val="24"/>
+          <w:szCs w:val="24"/>
+        </w:rPr>
+        <w:t>kỹ</w:t>
+      </w:r>
+      <w:proofErr w:type="spellEnd"/>
+      <w:r>
+        <w:rPr>
+          <w:rFonts w:ascii="Times New Roman" w:eastAsia="Times New Roman" w:hAnsi="Times New Roman" w:cs="Times New Roman"/>
+          <w:sz w:val="24"/>
+          <w:szCs w:val="24"/>
+        </w:rPr>
+        <w:t xml:space="preserve"> thuật và business là gì? Nếu không tách thì rủi </w:t>
+      </w:r>
+      <w:proofErr w:type="spellStart"/>
+      <w:r>
+        <w:rPr>
+          <w:rFonts w:ascii="Times New Roman" w:eastAsia="Times New Roman" w:hAnsi="Times New Roman" w:cs="Times New Roman"/>
+          <w:sz w:val="24"/>
+          <w:szCs w:val="24"/>
+        </w:rPr>
+        <w:t>ro</w:t>
+      </w:r>
+      <w:proofErr w:type="spellEnd"/>
+      <w:r>
+        <w:rPr>
+          <w:rFonts w:ascii="Times New Roman" w:eastAsia="Times New Roman" w:hAnsi="Times New Roman" w:cs="Times New Roman"/>
+          <w:sz w:val="24"/>
+          <w:szCs w:val="24"/>
+        </w:rPr>
+        <w:t xml:space="preserve"> cụ thể nào sẽ </w:t>
+      </w:r>
+      <w:proofErr w:type="spellStart"/>
+      <w:r>
+        <w:rPr>
+          <w:rFonts w:ascii="Times New Roman" w:eastAsia="Times New Roman" w:hAnsi="Times New Roman" w:cs="Times New Roman"/>
+          <w:sz w:val="24"/>
+          <w:szCs w:val="24"/>
+        </w:rPr>
+        <w:t>xảy</w:t>
+      </w:r>
+      <w:proofErr w:type="spellEnd"/>
+      <w:r>
+        <w:rPr>
+          <w:rFonts w:ascii="Times New Roman" w:eastAsia="Times New Roman" w:hAnsi="Times New Roman" w:cs="Times New Roman"/>
+          <w:sz w:val="24"/>
+          <w:szCs w:val="24"/>
+        </w:rPr>
+        <w:t xml:space="preserve"> </w:t>
+      </w:r>
+      <w:proofErr w:type="spellStart"/>
+      <w:r>
+        <w:rPr>
+          <w:rFonts w:ascii="Times New Roman" w:eastAsia="Times New Roman" w:hAnsi="Times New Roman" w:cs="Times New Roman"/>
+          <w:sz w:val="24"/>
+          <w:szCs w:val="24"/>
+        </w:rPr>
+        <w:t>ra</w:t>
+      </w:r>
+      <w:proofErr w:type="spellEnd"/>
+      <w:r>
+        <w:rPr>
+          <w:rFonts w:ascii="Times New Roman" w:eastAsia="Times New Roman" w:hAnsi="Times New Roman" w:cs="Times New Roman"/>
+          <w:sz w:val="24"/>
+          <w:szCs w:val="24"/>
+        </w:rPr>
+        <w:t>?</w:t>
+      </w:r>
+    </w:p>
+    <w:p>
+      <w:pPr>
+        <w:numPr>
+          <w:ilvl w:val="0"/>
+          <w:numId w:val="9"/>
+        </w:numPr>
+        <w:spacing w:before="100" w:beforeAutospacing="1" w:after="100" w:afterAutospacing="1" w:line="240" w:lineRule="auto"/>
+        <w:rPr>
+          <w:rFonts w:ascii="Times New Roman" w:eastAsia="Times New Roman" w:hAnsi="Times New Roman" w:cs="Times New Roman"/>
+          <w:sz w:val="24"/>
+          <w:szCs w:val="24"/>
+        </w:rPr>
+      </w:pPr>
+      <w:r>
+        <w:rPr>
+          <w:rFonts w:ascii="Times New Roman" w:eastAsia="Times New Roman" w:hAnsi="Times New Roman" w:cs="Times New Roman"/>
+          <w:sz w:val="24"/>
+          <w:szCs w:val="24"/>
+        </w:rPr>
+        <w:t xml:space="preserve">Vì </w:t>
+      </w:r>
+      <w:proofErr w:type="spellStart"/>
+      <w:r>
+        <w:rPr>
+          <w:rFonts w:ascii="Times New Roman" w:eastAsia="Times New Roman" w:hAnsi="Times New Roman" w:cs="Times New Roman"/>
+          <w:sz w:val="24"/>
+          <w:szCs w:val="24"/>
+        </w:rPr>
+        <w:t>sao</w:t>
+      </w:r>
+      <w:proofErr w:type="spellEnd"/>
+      <w:r>
+        <w:rPr>
+          <w:rFonts w:ascii="Times New Roman" w:eastAsia="Times New Roman" w:hAnsi="Times New Roman" w:cs="Times New Roman"/>
+          <w:sz w:val="24"/>
+          <w:szCs w:val="24"/>
+        </w:rPr>
+        <w:t xml:space="preserve"> </w:t>
+      </w:r>
+      <w:proofErr w:type="spellStart"/>
+      <w:r>
+        <w:rPr>
+          <w:rFonts w:ascii="Times New Roman" w:eastAsia="Times New Roman" w:hAnsi="Times New Roman" w:cs="Times New Roman"/>
+          <w:sz w:val="24"/>
+          <w:szCs w:val="24"/>
+        </w:rPr>
+        <w:t>anh</w:t>
+      </w:r>
+      <w:proofErr w:type="spellEnd"/>
+      <w:r>
+        <w:rPr>
+          <w:rFonts w:ascii="Times New Roman" w:eastAsia="Times New Roman" w:hAnsi="Times New Roman" w:cs="Times New Roman"/>
+          <w:sz w:val="24"/>
+          <w:szCs w:val="24"/>
+        </w:rPr>
+        <w:t xml:space="preserve"> chọn </w:t>
+      </w:r>
+      <w:r>
+        <w:rPr>
+          <w:rFonts w:ascii="Times New Roman" w:eastAsia="Times New Roman" w:hAnsi="Times New Roman" w:cs="Times New Roman"/>
+          <w:b/>
+          <w:bCs/>
+          <w:sz w:val="24"/>
+          <w:szCs w:val="24"/>
+        </w:rPr>
+        <w:t>batch ETL + Data Warehouse</w:t>
+      </w:r>
+      <w:r>
+        <w:rPr>
+          <w:rFonts w:ascii="Times New Roman" w:eastAsia="Times New Roman" w:hAnsi="Times New Roman" w:cs="Times New Roman"/>
+          <w:sz w:val="24"/>
+          <w:szCs w:val="24"/>
+        </w:rPr>
+        <w:t xml:space="preserve"> thay vì build API real-time đọc </w:t>
+      </w:r>
+      <w:proofErr w:type="spellStart"/>
+      <w:r>
+        <w:rPr>
+          <w:rFonts w:ascii="Times New Roman" w:eastAsia="Times New Roman" w:hAnsi="Times New Roman" w:cs="Times New Roman"/>
+          <w:sz w:val="24"/>
+          <w:szCs w:val="24"/>
+        </w:rPr>
+        <w:t>trực</w:t>
+      </w:r>
+      <w:proofErr w:type="spellEnd"/>
+      <w:r>
+        <w:rPr>
+          <w:rFonts w:ascii="Times New Roman" w:eastAsia="Times New Roman" w:hAnsi="Times New Roman" w:cs="Times New Roman"/>
+          <w:sz w:val="24"/>
+          <w:szCs w:val="24"/>
+        </w:rPr>
+        <w:t xml:space="preserve"> tiếp từ Oracle?</w:t>
+      </w:r>
+    </w:p>
+    <w:p>
+      <w:pPr>
+        <w:numPr>
+          <w:ilvl w:val="0"/>
+          <w:numId w:val="9"/>
+        </w:numPr>
+        <w:spacing w:before="100" w:beforeAutospacing="1" w:after="100" w:afterAutospacing="1" w:line="240" w:lineRule="auto"/>
+        <w:rPr>
+          <w:rFonts w:ascii="Times New Roman" w:eastAsia="Times New Roman" w:hAnsi="Times New Roman" w:cs="Times New Roman"/>
+          <w:sz w:val="24"/>
+          <w:szCs w:val="24"/>
+        </w:rPr>
+      </w:pPr>
+      <w:r>
+        <w:rPr>
+          <w:rFonts w:ascii="Times New Roman" w:eastAsia="Times New Roman" w:hAnsi="Times New Roman" w:cs="Times New Roman"/>
+          <w:sz w:val="24"/>
+          <w:szCs w:val="24"/>
+        </w:rPr>
+        <w:t xml:space="preserve">Anh có thể mô tả </w:t>
+      </w:r>
+      <w:r>
+        <w:rPr>
+          <w:rFonts w:ascii="Times New Roman" w:eastAsia="Times New Roman" w:hAnsi="Times New Roman" w:cs="Times New Roman"/>
+          <w:b/>
+          <w:bCs/>
+          <w:sz w:val="24"/>
+          <w:szCs w:val="24"/>
+        </w:rPr>
+        <w:t>luồng dữ liệu end-to-end</w:t>
+      </w:r>
+      <w:r>
+        <w:rPr>
+          <w:rFonts w:ascii="Times New Roman" w:eastAsia="Times New Roman" w:hAnsi="Times New Roman" w:cs="Times New Roman"/>
+          <w:sz w:val="24"/>
+          <w:szCs w:val="24"/>
+        </w:rPr>
+        <w:t xml:space="preserve"> từ Oracle → Airflow → DW → </w:t>
+      </w:r>
+      <w:proofErr w:type="spellStart"/>
+      <w:r>
+        <w:rPr>
+          <w:rFonts w:ascii="Times New Roman" w:eastAsia="Times New Roman" w:hAnsi="Times New Roman" w:cs="Times New Roman"/>
+          <w:sz w:val="24"/>
+          <w:szCs w:val="24"/>
+        </w:rPr>
+        <w:t>Metabase</w:t>
+      </w:r>
+      <w:proofErr w:type="spellEnd"/>
+      <w:r>
+        <w:rPr>
+          <w:rFonts w:ascii="Times New Roman" w:eastAsia="Times New Roman" w:hAnsi="Times New Roman" w:cs="Times New Roman"/>
+          <w:sz w:val="24"/>
+          <w:szCs w:val="24"/>
+        </w:rPr>
+        <w:t xml:space="preserve"> không?</w:t>
+      </w:r>
+      <w:r>
+        <w:rPr>
+          <w:rFonts w:ascii="Times New Roman" w:eastAsia="Times New Roman" w:hAnsi="Times New Roman" w:cs="Times New Roman"/>
+          <w:sz w:val="24"/>
+          <w:szCs w:val="24"/>
+        </w:rPr>
+        <w:br/>
+        <w:t>Chỗ nào là điểm dễ fail nhất?</w:t>
+      </w:r>
+    </w:p>
+    <w:p>
+      <w:pPr>
+        <w:spacing w:after="0" w:line="240" w:lineRule="auto"/>
+        <w:rPr>
+          <w:rFonts w:ascii="Times New Roman" w:eastAsia="Times New Roman" w:hAnsi="Times New Roman" w:cs="Times New Roman"/>
+          <w:sz w:val="24"/>
+          <w:szCs w:val="24"/>
+        </w:rPr>
+      </w:pPr>
+      <w:r>
+        <w:rPr>
+          <w:rFonts w:ascii="Times New Roman" w:eastAsia="Times New Roman" w:hAnsi="Times New Roman" w:cs="Times New Roman"/>
+          <w:sz w:val="24"/>
+          <w:szCs w:val="24"/>
+        </w:rPr>
+        <w:pict>
+          <v:rect id="_x0000_i1032" style="width:0;height:1.5pt" o:hralign="center" o:hrstd="t" o:hr="t" fillcolor="#a0a0a0" stroked="f"/>
+        </w:pict>
+      </w:r>
+    </w:p>
+    <w:p>
+      <w:pPr>
+        <w:spacing w:before="100" w:beforeAutospacing="1" w:after="100" w:afterAutospacing="1" w:line="240" w:lineRule="auto"/>
+        <w:outlineLvl w:val="2"/>
+        <w:rPr>
+          <w:rFonts w:ascii="Times New Roman" w:eastAsia="Times New Roman" w:hAnsi="Times New Roman" w:cs="Times New Roman"/>
+          <w:b/>
+          <w:bCs/>
+          <w:sz w:val="27"/>
+          <w:szCs w:val="27"/>
+        </w:rPr>
+      </w:pPr>
+      <w:r>
+        <w:rPr>
+          <w:rFonts w:ascii="Times New Roman" w:eastAsia="Times New Roman" w:hAnsi="Times New Roman" w:cs="Times New Roman"/>
+          <w:b/>
+          <w:bCs/>
+          <w:sz w:val="27"/>
+          <w:szCs w:val="27"/>
+        </w:rPr>
+        <w:t>2️</w:t>
+      </w:r>
+      <w:r>
+        <w:rPr>
+          <w:rFonts w:ascii="Tahoma" w:eastAsia="Times New Roman" w:hAnsi="Tahoma" w:cs="Tahoma"/>
+          <w:b/>
+          <w:bCs/>
+          <w:sz w:val="27"/>
+          <w:szCs w:val="27"/>
+        </w:rPr>
+        <w:t>⃣</w:t>
+      </w:r>
+      <w:r>
+        <w:rPr>
+          <w:rFonts w:ascii="Times New Roman" w:eastAsia="Times New Roman" w:hAnsi="Times New Roman" w:cs="Times New Roman"/>
+          <w:b/>
+          <w:bCs/>
+          <w:sz w:val="27"/>
+          <w:szCs w:val="27"/>
+        </w:rPr>
+        <w:t xml:space="preserve"> Incremental load – vấn </w:t>
+      </w:r>
+      <w:proofErr w:type="spellStart"/>
+      <w:r>
+        <w:rPr>
+          <w:rFonts w:ascii="Times New Roman" w:eastAsia="Times New Roman" w:hAnsi="Times New Roman" w:cs="Times New Roman"/>
+          <w:b/>
+          <w:bCs/>
+          <w:sz w:val="27"/>
+          <w:szCs w:val="27"/>
+        </w:rPr>
+        <w:t>đề</w:t>
+      </w:r>
+      <w:proofErr w:type="spellEnd"/>
+      <w:r>
+        <w:rPr>
+          <w:rFonts w:ascii="Times New Roman" w:eastAsia="Times New Roman" w:hAnsi="Times New Roman" w:cs="Times New Roman"/>
+          <w:b/>
+          <w:bCs/>
+          <w:sz w:val="27"/>
+          <w:szCs w:val="27"/>
+        </w:rPr>
+        <w:t xml:space="preserve"> rất hay bị hỏi</w:t>
+      </w:r>
+    </w:p>
+    <w:p>
+      <w:pPr>
+        <w:numPr>
+          <w:ilvl w:val="0"/>
+          <w:numId w:val="10"/>
+        </w:numPr>
+        <w:spacing w:before="100" w:beforeAutospacing="1" w:after="100" w:afterAutospacing="1" w:line="240" w:lineRule="auto"/>
+        <w:rPr>
+          <w:rFonts w:ascii="Times New Roman" w:eastAsia="Times New Roman" w:hAnsi="Times New Roman" w:cs="Times New Roman"/>
+          <w:sz w:val="24"/>
+          <w:szCs w:val="24"/>
+        </w:rPr>
+      </w:pPr>
+      <w:r>
+        <w:rPr>
+          <w:rFonts w:ascii="Times New Roman" w:eastAsia="Times New Roman" w:hAnsi="Times New Roman" w:cs="Times New Roman"/>
+          <w:sz w:val="24"/>
+          <w:szCs w:val="24"/>
+        </w:rPr>
+        <w:t xml:space="preserve">Oracle source </w:t>
+      </w:r>
+      <w:r>
+        <w:rPr>
+          <w:rFonts w:ascii="Times New Roman" w:eastAsia="Times New Roman" w:hAnsi="Times New Roman" w:cs="Times New Roman"/>
+          <w:b/>
+          <w:bCs/>
+          <w:sz w:val="24"/>
+          <w:szCs w:val="24"/>
+        </w:rPr>
+        <w:t>10 bảng, bảng nào cũng có thể thay đổi</w:t>
+      </w:r>
+      <w:r>
+        <w:rPr>
+          <w:rFonts w:ascii="Times New Roman" w:eastAsia="Times New Roman" w:hAnsi="Times New Roman" w:cs="Times New Roman"/>
+          <w:sz w:val="24"/>
+          <w:szCs w:val="24"/>
+        </w:rPr>
+        <w:t>.</w:t>
+      </w:r>
+      <w:r>
+        <w:rPr>
+          <w:rFonts w:ascii="Times New Roman" w:eastAsia="Times New Roman" w:hAnsi="Times New Roman" w:cs="Times New Roman"/>
+          <w:sz w:val="24"/>
+          <w:szCs w:val="24"/>
+        </w:rPr>
+        <w:br/>
+      </w:r>
+      <w:r>
+        <w:rPr>
+          <w:rFonts w:ascii="Segoe UI Symbol" w:eastAsia="Times New Roman" w:hAnsi="Segoe UI Symbol" w:cs="Segoe UI Symbol"/>
+          <w:sz w:val="24"/>
+          <w:szCs w:val="24"/>
+        </w:rPr>
+        <w:t>👉</w:t>
+      </w:r>
+      <w:r>
+        <w:rPr>
+          <w:rFonts w:ascii="Times New Roman" w:eastAsia="Times New Roman" w:hAnsi="Times New Roman" w:cs="Times New Roman"/>
+          <w:sz w:val="24"/>
+          <w:szCs w:val="24"/>
+        </w:rPr>
+        <w:t xml:space="preserve"> Anh </w:t>
+      </w:r>
+      <w:proofErr w:type="spellStart"/>
+      <w:r>
+        <w:rPr>
+          <w:rFonts w:ascii="Times New Roman" w:eastAsia="Times New Roman" w:hAnsi="Times New Roman" w:cs="Times New Roman"/>
+          <w:sz w:val="24"/>
+          <w:szCs w:val="24"/>
+        </w:rPr>
+        <w:t>thiết</w:t>
+      </w:r>
+      <w:proofErr w:type="spellEnd"/>
+      <w:r>
+        <w:rPr>
+          <w:rFonts w:ascii="Times New Roman" w:eastAsia="Times New Roman" w:hAnsi="Times New Roman" w:cs="Times New Roman"/>
+          <w:sz w:val="24"/>
+          <w:szCs w:val="24"/>
+        </w:rPr>
+        <w:t xml:space="preserve"> kế incremental load </w:t>
+      </w:r>
+      <w:proofErr w:type="spellStart"/>
+      <w:r>
+        <w:rPr>
+          <w:rFonts w:ascii="Times New Roman" w:eastAsia="Times New Roman" w:hAnsi="Times New Roman" w:cs="Times New Roman"/>
+          <w:sz w:val="24"/>
+          <w:szCs w:val="24"/>
+        </w:rPr>
+        <w:t>dựa</w:t>
+      </w:r>
+      <w:proofErr w:type="spellEnd"/>
+      <w:r>
+        <w:rPr>
+          <w:rFonts w:ascii="Times New Roman" w:eastAsia="Times New Roman" w:hAnsi="Times New Roman" w:cs="Times New Roman"/>
+          <w:sz w:val="24"/>
+          <w:szCs w:val="24"/>
+        </w:rPr>
+        <w:t xml:space="preserve"> trên field nào?</w:t>
+      </w:r>
+      <w:r>
+        <w:rPr>
+          <w:rFonts w:ascii="Times New Roman" w:eastAsia="Times New Roman" w:hAnsi="Times New Roman" w:cs="Times New Roman"/>
+          <w:sz w:val="24"/>
+          <w:szCs w:val="24"/>
+        </w:rPr>
+        <w:br/>
+      </w:r>
+      <w:r>
+        <w:rPr>
+          <w:rFonts w:ascii="Segoe UI Symbol" w:eastAsia="Times New Roman" w:hAnsi="Segoe UI Symbol" w:cs="Segoe UI Symbol"/>
+          <w:sz w:val="24"/>
+          <w:szCs w:val="24"/>
+        </w:rPr>
+        <w:t>👉</w:t>
+      </w:r>
+      <w:r>
+        <w:rPr>
+          <w:rFonts w:ascii="Times New Roman" w:eastAsia="Times New Roman" w:hAnsi="Times New Roman" w:cs="Times New Roman"/>
+          <w:sz w:val="24"/>
+          <w:szCs w:val="24"/>
+        </w:rPr>
+        <w:t xml:space="preserve"> Nếu record cũ bị update thì </w:t>
+      </w:r>
+      <w:proofErr w:type="spellStart"/>
+      <w:r>
+        <w:rPr>
+          <w:rFonts w:ascii="Times New Roman" w:eastAsia="Times New Roman" w:hAnsi="Times New Roman" w:cs="Times New Roman"/>
+          <w:sz w:val="24"/>
+          <w:szCs w:val="24"/>
+        </w:rPr>
+        <w:t>anh</w:t>
+      </w:r>
+      <w:proofErr w:type="spellEnd"/>
+      <w:r>
+        <w:rPr>
+          <w:rFonts w:ascii="Times New Roman" w:eastAsia="Times New Roman" w:hAnsi="Times New Roman" w:cs="Times New Roman"/>
+          <w:sz w:val="24"/>
+          <w:szCs w:val="24"/>
+        </w:rPr>
+        <w:t xml:space="preserve"> </w:t>
+      </w:r>
+      <w:proofErr w:type="spellStart"/>
+      <w:r>
+        <w:rPr>
+          <w:rFonts w:ascii="Times New Roman" w:eastAsia="Times New Roman" w:hAnsi="Times New Roman" w:cs="Times New Roman"/>
+          <w:sz w:val="24"/>
+          <w:szCs w:val="24"/>
+        </w:rPr>
+        <w:t>đảm</w:t>
+      </w:r>
+      <w:proofErr w:type="spellEnd"/>
+      <w:r>
+        <w:rPr>
+          <w:rFonts w:ascii="Times New Roman" w:eastAsia="Times New Roman" w:hAnsi="Times New Roman" w:cs="Times New Roman"/>
+          <w:sz w:val="24"/>
+          <w:szCs w:val="24"/>
+        </w:rPr>
+        <w:t xml:space="preserve"> bảo DW </w:t>
+      </w:r>
+      <w:r>
+        <w:rPr>
+          <w:rFonts w:ascii="Times New Roman" w:eastAsia="Times New Roman" w:hAnsi="Times New Roman" w:cs="Times New Roman"/>
+          <w:b/>
+          <w:bCs/>
+          <w:sz w:val="24"/>
+          <w:szCs w:val="24"/>
+        </w:rPr>
+        <w:t>không bị thiếu dữ liệu</w:t>
+      </w:r>
+      <w:r>
+        <w:rPr>
+          <w:rFonts w:ascii="Times New Roman" w:eastAsia="Times New Roman" w:hAnsi="Times New Roman" w:cs="Times New Roman"/>
+          <w:sz w:val="24"/>
+          <w:szCs w:val="24"/>
+        </w:rPr>
+        <w:t xml:space="preserve"> bằng cách nào?</w:t>
+      </w:r>
+    </w:p>
+    <w:p>
+      <w:pPr>
+        <w:numPr>
+          <w:ilvl w:val="0"/>
+          <w:numId w:val="10"/>
+        </w:numPr>
+        <w:spacing w:before="100" w:beforeAutospacing="1" w:after="100" w:afterAutospacing="1" w:line="240" w:lineRule="auto"/>
+        <w:rPr>
+          <w:rFonts w:ascii="Times New Roman" w:eastAsia="Times New Roman" w:hAnsi="Times New Roman" w:cs="Times New Roman"/>
+          <w:sz w:val="24"/>
+          <w:szCs w:val="24"/>
+        </w:rPr>
+      </w:pPr>
+      <w:r>
+        <w:rPr>
+          <w:rFonts w:ascii="Times New Roman" w:eastAsia="Times New Roman" w:hAnsi="Times New Roman" w:cs="Times New Roman"/>
+          <w:sz w:val="24"/>
+          <w:szCs w:val="24"/>
+        </w:rPr>
+        <w:t xml:space="preserve">Trong trường hợp </w:t>
+      </w:r>
+      <w:proofErr w:type="spellStart"/>
+      <w:r>
+        <w:rPr>
+          <w:rFonts w:ascii="Times New Roman" w:eastAsia="Times New Roman" w:hAnsi="Times New Roman" w:cs="Times New Roman"/>
+          <w:b/>
+          <w:bCs/>
+          <w:sz w:val="24"/>
+          <w:szCs w:val="24"/>
+        </w:rPr>
+        <w:t>update_timestamp</w:t>
+      </w:r>
+      <w:proofErr w:type="spellEnd"/>
+      <w:r>
+        <w:rPr>
+          <w:rFonts w:ascii="Times New Roman" w:eastAsia="Times New Roman" w:hAnsi="Times New Roman" w:cs="Times New Roman"/>
+          <w:b/>
+          <w:bCs/>
+          <w:sz w:val="24"/>
+          <w:szCs w:val="24"/>
+        </w:rPr>
+        <w:t xml:space="preserve"> không đồng bộ giữa các bảng</w:t>
+      </w:r>
+      <w:r>
+        <w:rPr>
+          <w:rFonts w:ascii="Times New Roman" w:eastAsia="Times New Roman" w:hAnsi="Times New Roman" w:cs="Times New Roman"/>
+          <w:sz w:val="24"/>
+          <w:szCs w:val="24"/>
+        </w:rPr>
+        <w:t xml:space="preserve">, </w:t>
+      </w:r>
+      <w:proofErr w:type="spellStart"/>
+      <w:r>
+        <w:rPr>
+          <w:rFonts w:ascii="Times New Roman" w:eastAsia="Times New Roman" w:hAnsi="Times New Roman" w:cs="Times New Roman"/>
+          <w:sz w:val="24"/>
+          <w:szCs w:val="24"/>
+        </w:rPr>
+        <w:t>anh</w:t>
+      </w:r>
+      <w:proofErr w:type="spellEnd"/>
+      <w:r>
+        <w:rPr>
+          <w:rFonts w:ascii="Times New Roman" w:eastAsia="Times New Roman" w:hAnsi="Times New Roman" w:cs="Times New Roman"/>
+          <w:sz w:val="24"/>
+          <w:szCs w:val="24"/>
+        </w:rPr>
+        <w:t xml:space="preserve"> xử lý logic join và reload như thế nào?</w:t>
+      </w:r>
+    </w:p>
+    <w:p>
+      <w:pPr>
+        <w:numPr>
+          <w:ilvl w:val="0"/>
+          <w:numId w:val="10"/>
+        </w:numPr>
+        <w:spacing w:before="100" w:beforeAutospacing="1" w:after="100" w:afterAutospacing="1" w:line="240" w:lineRule="auto"/>
+        <w:rPr>
+          <w:rFonts w:ascii="Times New Roman" w:eastAsia="Times New Roman" w:hAnsi="Times New Roman" w:cs="Times New Roman"/>
+          <w:sz w:val="24"/>
+          <w:szCs w:val="24"/>
+        </w:rPr>
+      </w:pPr>
+      <w:r>
+        <w:rPr>
+          <w:rFonts w:ascii="Times New Roman" w:eastAsia="Times New Roman" w:hAnsi="Times New Roman" w:cs="Times New Roman"/>
+          <w:sz w:val="24"/>
+          <w:szCs w:val="24"/>
+        </w:rPr>
+        <w:t xml:space="preserve">Anh có từng gặp case </w:t>
+      </w:r>
+      <w:r>
+        <w:rPr>
+          <w:rFonts w:ascii="Times New Roman" w:eastAsia="Times New Roman" w:hAnsi="Times New Roman" w:cs="Times New Roman"/>
+          <w:b/>
+          <w:bCs/>
+          <w:sz w:val="24"/>
+          <w:szCs w:val="24"/>
+        </w:rPr>
+        <w:t xml:space="preserve">dữ liệu bị </w:t>
+      </w:r>
+      <w:proofErr w:type="spellStart"/>
+      <w:r>
+        <w:rPr>
+          <w:rFonts w:ascii="Times New Roman" w:eastAsia="Times New Roman" w:hAnsi="Times New Roman" w:cs="Times New Roman"/>
+          <w:b/>
+          <w:bCs/>
+          <w:sz w:val="24"/>
+          <w:szCs w:val="24"/>
+        </w:rPr>
+        <w:t>trễ</w:t>
+      </w:r>
+      <w:proofErr w:type="spellEnd"/>
+      <w:r>
+        <w:rPr>
+          <w:rFonts w:ascii="Times New Roman" w:eastAsia="Times New Roman" w:hAnsi="Times New Roman" w:cs="Times New Roman"/>
+          <w:b/>
+          <w:bCs/>
+          <w:sz w:val="24"/>
+          <w:szCs w:val="24"/>
+        </w:rPr>
+        <w:t xml:space="preserve"> hoặc rollback</w:t>
+      </w:r>
+      <w:r>
+        <w:rPr>
+          <w:rFonts w:ascii="Times New Roman" w:eastAsia="Times New Roman" w:hAnsi="Times New Roman" w:cs="Times New Roman"/>
+          <w:sz w:val="24"/>
+          <w:szCs w:val="24"/>
+        </w:rPr>
+        <w:t xml:space="preserve"> không?</w:t>
+      </w:r>
+      <w:r>
+        <w:rPr>
+          <w:rFonts w:ascii="Times New Roman" w:eastAsia="Times New Roman" w:hAnsi="Times New Roman" w:cs="Times New Roman"/>
+          <w:sz w:val="24"/>
+          <w:szCs w:val="24"/>
+        </w:rPr>
+        <w:br/>
+      </w:r>
+      <w:r>
+        <w:rPr>
+          <w:rFonts w:ascii="Segoe UI Symbol" w:eastAsia="Times New Roman" w:hAnsi="Segoe UI Symbol" w:cs="Segoe UI Symbol"/>
+          <w:sz w:val="24"/>
+          <w:szCs w:val="24"/>
+        </w:rPr>
+        <w:t>👉</w:t>
+      </w:r>
+      <w:r>
+        <w:rPr>
+          <w:rFonts w:ascii="Times New Roman" w:eastAsia="Times New Roman" w:hAnsi="Times New Roman" w:cs="Times New Roman"/>
+          <w:sz w:val="24"/>
+          <w:szCs w:val="24"/>
+        </w:rPr>
+        <w:t xml:space="preserve"> Khi đó pipeline của </w:t>
+      </w:r>
+      <w:proofErr w:type="spellStart"/>
+      <w:r>
+        <w:rPr>
+          <w:rFonts w:ascii="Times New Roman" w:eastAsia="Times New Roman" w:hAnsi="Times New Roman" w:cs="Times New Roman"/>
+          <w:sz w:val="24"/>
+          <w:szCs w:val="24"/>
+        </w:rPr>
+        <w:t>anh</w:t>
+      </w:r>
+      <w:proofErr w:type="spellEnd"/>
+      <w:r>
+        <w:rPr>
+          <w:rFonts w:ascii="Times New Roman" w:eastAsia="Times New Roman" w:hAnsi="Times New Roman" w:cs="Times New Roman"/>
+          <w:sz w:val="24"/>
+          <w:szCs w:val="24"/>
+        </w:rPr>
+        <w:t xml:space="preserve"> phát hiện và xử lý </w:t>
+      </w:r>
+      <w:proofErr w:type="spellStart"/>
+      <w:r>
+        <w:rPr>
+          <w:rFonts w:ascii="Times New Roman" w:eastAsia="Times New Roman" w:hAnsi="Times New Roman" w:cs="Times New Roman"/>
+          <w:sz w:val="24"/>
+          <w:szCs w:val="24"/>
+        </w:rPr>
+        <w:t>ra</w:t>
+      </w:r>
+      <w:proofErr w:type="spellEnd"/>
+      <w:r>
+        <w:rPr>
+          <w:rFonts w:ascii="Times New Roman" w:eastAsia="Times New Roman" w:hAnsi="Times New Roman" w:cs="Times New Roman"/>
+          <w:sz w:val="24"/>
+          <w:szCs w:val="24"/>
+        </w:rPr>
+        <w:t xml:space="preserve"> </w:t>
+      </w:r>
+      <w:proofErr w:type="spellStart"/>
+      <w:r>
+        <w:rPr>
+          <w:rFonts w:ascii="Times New Roman" w:eastAsia="Times New Roman" w:hAnsi="Times New Roman" w:cs="Times New Roman"/>
+          <w:sz w:val="24"/>
+          <w:szCs w:val="24"/>
+        </w:rPr>
+        <w:t>sao</w:t>
+      </w:r>
+      <w:proofErr w:type="spellEnd"/>
+      <w:r>
+        <w:rPr>
+          <w:rFonts w:ascii="Times New Roman" w:eastAsia="Times New Roman" w:hAnsi="Times New Roman" w:cs="Times New Roman"/>
+          <w:sz w:val="24"/>
+          <w:szCs w:val="24"/>
+        </w:rPr>
+        <w:t>?</w:t>
+      </w:r>
+    </w:p>
+    <w:p>
+      <w:pPr>
+        <w:spacing w:after="0" w:line="240" w:lineRule="auto"/>
+        <w:rPr>
+          <w:rFonts w:ascii="Times New Roman" w:eastAsia="Times New Roman" w:hAnsi="Times New Roman" w:cs="Times New Roman"/>
+          <w:sz w:val="24"/>
+          <w:szCs w:val="24"/>
+        </w:rPr>
+      </w:pPr>
+      <w:r>
+        <w:rPr>
+          <w:rFonts w:ascii="Times New Roman" w:eastAsia="Times New Roman" w:hAnsi="Times New Roman" w:cs="Times New Roman"/>
+          <w:sz w:val="24"/>
+          <w:szCs w:val="24"/>
+        </w:rPr>
+        <w:pict>
+          <v:rect id="_x0000_i1033" style="width:0;height:1.5pt" o:hralign="center" o:hrstd="t" o:hr="t" fillcolor="#a0a0a0" stroked="f"/>
+        </w:pict>
+      </w:r>
+    </w:p>
+    <w:p>
+      <w:pPr>
+        <w:spacing w:before="100" w:beforeAutospacing="1" w:after="100" w:afterAutospacing="1" w:line="240" w:lineRule="auto"/>
+        <w:outlineLvl w:val="2"/>
+        <w:rPr>
+          <w:rFonts w:ascii="Times New Roman" w:eastAsia="Times New Roman" w:hAnsi="Times New Roman" w:cs="Times New Roman"/>
+          <w:b/>
+          <w:bCs/>
+          <w:sz w:val="27"/>
+          <w:szCs w:val="27"/>
+        </w:rPr>
+      </w:pPr>
+      <w:r>
+        <w:rPr>
+          <w:rFonts w:ascii="Times New Roman" w:eastAsia="Times New Roman" w:hAnsi="Times New Roman" w:cs="Times New Roman"/>
+          <w:b/>
+          <w:bCs/>
+          <w:sz w:val="27"/>
+          <w:szCs w:val="27"/>
+        </w:rPr>
+        <w:t>3️</w:t>
+      </w:r>
+      <w:r>
+        <w:rPr>
+          <w:rFonts w:ascii="Tahoma" w:eastAsia="Times New Roman" w:hAnsi="Tahoma" w:cs="Tahoma"/>
+          <w:b/>
+          <w:bCs/>
+          <w:sz w:val="27"/>
+          <w:szCs w:val="27"/>
+        </w:rPr>
+        <w:t>⃣</w:t>
+      </w:r>
+      <w:r>
+        <w:rPr>
+          <w:rFonts w:ascii="Times New Roman" w:eastAsia="Times New Roman" w:hAnsi="Times New Roman" w:cs="Times New Roman"/>
+          <w:b/>
+          <w:bCs/>
+          <w:sz w:val="27"/>
+          <w:szCs w:val="27"/>
+        </w:rPr>
+        <w:t xml:space="preserve"> Data quality &amp; validate</w:t>
+      </w:r>
+    </w:p>
+    <w:p>
+      <w:pPr>
+        <w:numPr>
+          <w:ilvl w:val="0"/>
+          <w:numId w:val="11"/>
+        </w:numPr>
+        <w:spacing w:before="100" w:beforeAutospacing="1" w:after="100" w:afterAutospacing="1" w:line="240" w:lineRule="auto"/>
+        <w:rPr>
+          <w:rFonts w:ascii="Times New Roman" w:eastAsia="Times New Roman" w:hAnsi="Times New Roman" w:cs="Times New Roman"/>
+          <w:sz w:val="24"/>
+          <w:szCs w:val="24"/>
+        </w:rPr>
+      </w:pPr>
+      <w:r>
+        <w:rPr>
+          <w:rFonts w:ascii="Times New Roman" w:eastAsia="Times New Roman" w:hAnsi="Times New Roman" w:cs="Times New Roman"/>
+          <w:sz w:val="24"/>
+          <w:szCs w:val="24"/>
+        </w:rPr>
+        <w:lastRenderedPageBreak/>
+        <w:t>Anh validate dữ liệu ở những bước nào trong pipeline?</w:t>
+      </w:r>
+      <w:r>
+        <w:rPr>
+          <w:rFonts w:ascii="Times New Roman" w:eastAsia="Times New Roman" w:hAnsi="Times New Roman" w:cs="Times New Roman"/>
+          <w:sz w:val="24"/>
+          <w:szCs w:val="24"/>
+        </w:rPr>
+        <w:br/>
+      </w:r>
+      <w:r>
+        <w:rPr>
+          <w:rFonts w:ascii="Segoe UI Symbol" w:eastAsia="Times New Roman" w:hAnsi="Segoe UI Symbol" w:cs="Segoe UI Symbol"/>
+          <w:sz w:val="24"/>
+          <w:szCs w:val="24"/>
+        </w:rPr>
+        <w:t>👉</w:t>
+      </w:r>
+      <w:r>
+        <w:rPr>
+          <w:rFonts w:ascii="Times New Roman" w:eastAsia="Times New Roman" w:hAnsi="Times New Roman" w:cs="Times New Roman"/>
+          <w:sz w:val="24"/>
+          <w:szCs w:val="24"/>
+        </w:rPr>
+        <w:t xml:space="preserve"> Validate schema, count, duplicate, business rule… cái nào </w:t>
+      </w:r>
+      <w:proofErr w:type="spellStart"/>
+      <w:r>
+        <w:rPr>
+          <w:rFonts w:ascii="Times New Roman" w:eastAsia="Times New Roman" w:hAnsi="Times New Roman" w:cs="Times New Roman"/>
+          <w:sz w:val="24"/>
+          <w:szCs w:val="24"/>
+        </w:rPr>
+        <w:t>anh</w:t>
+      </w:r>
+      <w:proofErr w:type="spellEnd"/>
+      <w:r>
+        <w:rPr>
+          <w:rFonts w:ascii="Times New Roman" w:eastAsia="Times New Roman" w:hAnsi="Times New Roman" w:cs="Times New Roman"/>
+          <w:sz w:val="24"/>
+          <w:szCs w:val="24"/>
+        </w:rPr>
+        <w:t xml:space="preserve"> làm, cái nào </w:t>
+      </w:r>
+      <w:proofErr w:type="spellStart"/>
+      <w:r>
+        <w:rPr>
+          <w:rFonts w:ascii="Times New Roman" w:eastAsia="Times New Roman" w:hAnsi="Times New Roman" w:cs="Times New Roman"/>
+          <w:sz w:val="24"/>
+          <w:szCs w:val="24"/>
+        </w:rPr>
+        <w:t>anh</w:t>
+      </w:r>
+      <w:proofErr w:type="spellEnd"/>
+      <w:r>
+        <w:rPr>
+          <w:rFonts w:ascii="Times New Roman" w:eastAsia="Times New Roman" w:hAnsi="Times New Roman" w:cs="Times New Roman"/>
+          <w:sz w:val="24"/>
+          <w:szCs w:val="24"/>
+        </w:rPr>
+        <w:t xml:space="preserve"> bỏ?</w:t>
+      </w:r>
+    </w:p>
+    <w:p>
+      <w:pPr>
+        <w:numPr>
+          <w:ilvl w:val="0"/>
+          <w:numId w:val="11"/>
+        </w:numPr>
+        <w:spacing w:before="100" w:beforeAutospacing="1" w:after="100" w:afterAutospacing="1" w:line="240" w:lineRule="auto"/>
+        <w:rPr>
+          <w:rFonts w:ascii="Times New Roman" w:eastAsia="Times New Roman" w:hAnsi="Times New Roman" w:cs="Times New Roman"/>
+          <w:sz w:val="24"/>
+          <w:szCs w:val="24"/>
+        </w:rPr>
+      </w:pPr>
+      <w:r>
+        <w:rPr>
+          <w:rFonts w:ascii="Times New Roman" w:eastAsia="Times New Roman" w:hAnsi="Times New Roman" w:cs="Times New Roman"/>
+          <w:sz w:val="24"/>
+          <w:szCs w:val="24"/>
+        </w:rPr>
+        <w:t xml:space="preserve">Khi phát hiện dữ liệu </w:t>
+      </w:r>
+      <w:proofErr w:type="spellStart"/>
+      <w:r>
+        <w:rPr>
+          <w:rFonts w:ascii="Times New Roman" w:eastAsia="Times New Roman" w:hAnsi="Times New Roman" w:cs="Times New Roman"/>
+          <w:sz w:val="24"/>
+          <w:szCs w:val="24"/>
+        </w:rPr>
+        <w:t>sai</w:t>
+      </w:r>
+      <w:proofErr w:type="spellEnd"/>
+      <w:r>
+        <w:rPr>
+          <w:rFonts w:ascii="Times New Roman" w:eastAsia="Times New Roman" w:hAnsi="Times New Roman" w:cs="Times New Roman"/>
+          <w:sz w:val="24"/>
+          <w:szCs w:val="24"/>
+        </w:rPr>
+        <w:t xml:space="preserve"> </w:t>
+      </w:r>
+      <w:proofErr w:type="spellStart"/>
+      <w:r>
+        <w:rPr>
+          <w:rFonts w:ascii="Times New Roman" w:eastAsia="Times New Roman" w:hAnsi="Times New Roman" w:cs="Times New Roman"/>
+          <w:b/>
+          <w:bCs/>
+          <w:sz w:val="24"/>
+          <w:szCs w:val="24"/>
+        </w:rPr>
+        <w:t>sau</w:t>
+      </w:r>
+      <w:proofErr w:type="spellEnd"/>
+      <w:r>
+        <w:rPr>
+          <w:rFonts w:ascii="Times New Roman" w:eastAsia="Times New Roman" w:hAnsi="Times New Roman" w:cs="Times New Roman"/>
+          <w:b/>
+          <w:bCs/>
+          <w:sz w:val="24"/>
+          <w:szCs w:val="24"/>
+        </w:rPr>
+        <w:t xml:space="preserve"> khi đã load vào DW</w:t>
+      </w:r>
+      <w:r>
+        <w:rPr>
+          <w:rFonts w:ascii="Times New Roman" w:eastAsia="Times New Roman" w:hAnsi="Times New Roman" w:cs="Times New Roman"/>
+          <w:sz w:val="24"/>
+          <w:szCs w:val="24"/>
+        </w:rPr>
+        <w:t xml:space="preserve">, </w:t>
+      </w:r>
+      <w:proofErr w:type="spellStart"/>
+      <w:r>
+        <w:rPr>
+          <w:rFonts w:ascii="Times New Roman" w:eastAsia="Times New Roman" w:hAnsi="Times New Roman" w:cs="Times New Roman"/>
+          <w:sz w:val="24"/>
+          <w:szCs w:val="24"/>
+        </w:rPr>
+        <w:t>anh</w:t>
+      </w:r>
+      <w:proofErr w:type="spellEnd"/>
+      <w:r>
+        <w:rPr>
+          <w:rFonts w:ascii="Times New Roman" w:eastAsia="Times New Roman" w:hAnsi="Times New Roman" w:cs="Times New Roman"/>
+          <w:sz w:val="24"/>
+          <w:szCs w:val="24"/>
+        </w:rPr>
+        <w:t xml:space="preserve"> xử lý như thế nào để không ảnh hưởng report đã phát hành?</w:t>
+      </w:r>
+    </w:p>
+    <w:p>
+      <w:pPr>
+        <w:spacing w:after="0" w:line="240" w:lineRule="auto"/>
+        <w:rPr>
+          <w:rFonts w:ascii="Times New Roman" w:eastAsia="Times New Roman" w:hAnsi="Times New Roman" w:cs="Times New Roman"/>
+          <w:sz w:val="24"/>
+          <w:szCs w:val="24"/>
+        </w:rPr>
+      </w:pPr>
+      <w:r>
+        <w:rPr>
+          <w:rFonts w:ascii="Times New Roman" w:eastAsia="Times New Roman" w:hAnsi="Times New Roman" w:cs="Times New Roman"/>
+          <w:sz w:val="24"/>
+          <w:szCs w:val="24"/>
+        </w:rPr>
+        <w:pict>
+          <v:rect id="_x0000_i1034" style="width:0;height:1.5pt" o:hralign="center" o:hrstd="t" o:hr="t" fillcolor="#a0a0a0" stroked="f"/>
+        </w:pict>
+      </w:r>
+    </w:p>
+    <w:p>
+      <w:pPr>
+        <w:spacing w:before="100" w:beforeAutospacing="1" w:after="100" w:afterAutospacing="1" w:line="240" w:lineRule="auto"/>
+        <w:outlineLvl w:val="2"/>
+        <w:rPr>
+          <w:rFonts w:ascii="Times New Roman" w:eastAsia="Times New Roman" w:hAnsi="Times New Roman" w:cs="Times New Roman"/>
+          <w:b/>
+          <w:bCs/>
+          <w:sz w:val="27"/>
+          <w:szCs w:val="27"/>
+        </w:rPr>
+      </w:pPr>
+      <w:r>
+        <w:rPr>
+          <w:rFonts w:ascii="Times New Roman" w:eastAsia="Times New Roman" w:hAnsi="Times New Roman" w:cs="Times New Roman"/>
+          <w:b/>
+          <w:bCs/>
+          <w:sz w:val="27"/>
+          <w:szCs w:val="27"/>
+        </w:rPr>
+        <w:t>4️</w:t>
+      </w:r>
+      <w:r>
+        <w:rPr>
+          <w:rFonts w:ascii="Tahoma" w:eastAsia="Times New Roman" w:hAnsi="Tahoma" w:cs="Tahoma"/>
+          <w:b/>
+          <w:bCs/>
+          <w:sz w:val="27"/>
+          <w:szCs w:val="27"/>
+        </w:rPr>
+        <w:t>⃣</w:t>
+      </w:r>
+      <w:r>
+        <w:rPr>
+          <w:rFonts w:ascii="Times New Roman" w:eastAsia="Times New Roman" w:hAnsi="Times New Roman" w:cs="Times New Roman"/>
+          <w:b/>
+          <w:bCs/>
+          <w:sz w:val="27"/>
+          <w:szCs w:val="27"/>
+        </w:rPr>
+        <w:t xml:space="preserve"> Performance &amp; scale</w:t>
+      </w:r>
+    </w:p>
+    <w:p>
+      <w:pPr>
+        <w:numPr>
+          <w:ilvl w:val="0"/>
+          <w:numId w:val="12"/>
+        </w:numPr>
+        <w:spacing w:before="100" w:beforeAutospacing="1" w:after="100" w:afterAutospacing="1" w:line="240" w:lineRule="auto"/>
+        <w:rPr>
+          <w:rFonts w:ascii="Times New Roman" w:eastAsia="Times New Roman" w:hAnsi="Times New Roman" w:cs="Times New Roman"/>
+          <w:sz w:val="24"/>
+          <w:szCs w:val="24"/>
+        </w:rPr>
+      </w:pPr>
+      <w:r>
+        <w:rPr>
+          <w:rFonts w:ascii="Times New Roman" w:eastAsia="Times New Roman" w:hAnsi="Times New Roman" w:cs="Times New Roman"/>
+          <w:sz w:val="24"/>
+          <w:szCs w:val="24"/>
+        </w:rPr>
+        <w:t xml:space="preserve">Report ban đầu chậm, </w:t>
+      </w:r>
+      <w:proofErr w:type="spellStart"/>
+      <w:r>
+        <w:rPr>
+          <w:rFonts w:ascii="Times New Roman" w:eastAsia="Times New Roman" w:hAnsi="Times New Roman" w:cs="Times New Roman"/>
+          <w:sz w:val="24"/>
+          <w:szCs w:val="24"/>
+        </w:rPr>
+        <w:t>anh</w:t>
+      </w:r>
+      <w:proofErr w:type="spellEnd"/>
+      <w:r>
+        <w:rPr>
+          <w:rFonts w:ascii="Times New Roman" w:eastAsia="Times New Roman" w:hAnsi="Times New Roman" w:cs="Times New Roman"/>
+          <w:sz w:val="24"/>
+          <w:szCs w:val="24"/>
+        </w:rPr>
+        <w:t xml:space="preserve"> nói đã tối </w:t>
+      </w:r>
+      <w:proofErr w:type="spellStart"/>
+      <w:r>
+        <w:rPr>
+          <w:rFonts w:ascii="Times New Roman" w:eastAsia="Times New Roman" w:hAnsi="Times New Roman" w:cs="Times New Roman"/>
+          <w:sz w:val="24"/>
+          <w:szCs w:val="24"/>
+        </w:rPr>
+        <w:t>ưu</w:t>
+      </w:r>
+      <w:proofErr w:type="spellEnd"/>
+      <w:r>
+        <w:rPr>
+          <w:rFonts w:ascii="Times New Roman" w:eastAsia="Times New Roman" w:hAnsi="Times New Roman" w:cs="Times New Roman"/>
+          <w:sz w:val="24"/>
+          <w:szCs w:val="24"/>
+        </w:rPr>
+        <w:t xml:space="preserve"> SQL.</w:t>
+      </w:r>
+      <w:r>
+        <w:rPr>
+          <w:rFonts w:ascii="Times New Roman" w:eastAsia="Times New Roman" w:hAnsi="Times New Roman" w:cs="Times New Roman"/>
+          <w:sz w:val="24"/>
+          <w:szCs w:val="24"/>
+        </w:rPr>
+        <w:br/>
+      </w:r>
+      <w:r>
+        <w:rPr>
+          <w:rFonts w:ascii="Segoe UI Symbol" w:eastAsia="Times New Roman" w:hAnsi="Segoe UI Symbol" w:cs="Segoe UI Symbol"/>
+          <w:sz w:val="24"/>
+          <w:szCs w:val="24"/>
+        </w:rPr>
+        <w:t>👉</w:t>
+      </w:r>
+      <w:r>
+        <w:rPr>
+          <w:rFonts w:ascii="Times New Roman" w:eastAsia="Times New Roman" w:hAnsi="Times New Roman" w:cs="Times New Roman"/>
+          <w:sz w:val="24"/>
+          <w:szCs w:val="24"/>
+        </w:rPr>
+        <w:t xml:space="preserve"> Cụ thể </w:t>
+      </w:r>
+      <w:proofErr w:type="spellStart"/>
+      <w:r>
+        <w:rPr>
+          <w:rFonts w:ascii="Times New Roman" w:eastAsia="Times New Roman" w:hAnsi="Times New Roman" w:cs="Times New Roman"/>
+          <w:sz w:val="24"/>
+          <w:szCs w:val="24"/>
+        </w:rPr>
+        <w:t>anh</w:t>
+      </w:r>
+      <w:proofErr w:type="spellEnd"/>
+      <w:r>
+        <w:rPr>
+          <w:rFonts w:ascii="Times New Roman" w:eastAsia="Times New Roman" w:hAnsi="Times New Roman" w:cs="Times New Roman"/>
+          <w:sz w:val="24"/>
+          <w:szCs w:val="24"/>
+        </w:rPr>
+        <w:t xml:space="preserve"> đã làm những gì?</w:t>
+      </w:r>
+      <w:r>
+        <w:rPr>
+          <w:rFonts w:ascii="Times New Roman" w:eastAsia="Times New Roman" w:hAnsi="Times New Roman" w:cs="Times New Roman"/>
+          <w:sz w:val="24"/>
+          <w:szCs w:val="24"/>
+        </w:rPr>
+        <w:br/>
+        <w:t>(index, partition, rewrite SQL, pre-aggregation…)</w:t>
+      </w:r>
+    </w:p>
+    <w:p>
+      <w:pPr>
+        <w:numPr>
+          <w:ilvl w:val="0"/>
+          <w:numId w:val="12"/>
+        </w:numPr>
+        <w:spacing w:before="100" w:beforeAutospacing="1" w:after="100" w:afterAutospacing="1" w:line="240" w:lineRule="auto"/>
+        <w:rPr>
+          <w:rFonts w:ascii="Times New Roman" w:eastAsia="Times New Roman" w:hAnsi="Times New Roman" w:cs="Times New Roman"/>
+          <w:sz w:val="24"/>
+          <w:szCs w:val="24"/>
+        </w:rPr>
+      </w:pPr>
+      <w:r>
+        <w:rPr>
+          <w:rFonts w:ascii="Times New Roman" w:eastAsia="Times New Roman" w:hAnsi="Times New Roman" w:cs="Times New Roman"/>
+          <w:sz w:val="24"/>
+          <w:szCs w:val="24"/>
+        </w:rPr>
+        <w:t xml:space="preserve">Nếu </w:t>
+      </w:r>
+      <w:r>
+        <w:rPr>
+          <w:rFonts w:ascii="Times New Roman" w:eastAsia="Times New Roman" w:hAnsi="Times New Roman" w:cs="Times New Roman"/>
+          <w:b/>
+          <w:bCs/>
+          <w:sz w:val="24"/>
+          <w:szCs w:val="24"/>
+        </w:rPr>
+        <w:t xml:space="preserve">data tăng </w:t>
+      </w:r>
+      <w:proofErr w:type="spellStart"/>
+      <w:r>
+        <w:rPr>
+          <w:rFonts w:ascii="Times New Roman" w:eastAsia="Times New Roman" w:hAnsi="Times New Roman" w:cs="Times New Roman"/>
+          <w:b/>
+          <w:bCs/>
+          <w:sz w:val="24"/>
+          <w:szCs w:val="24"/>
+        </w:rPr>
+        <w:t>gấp</w:t>
+      </w:r>
+      <w:proofErr w:type="spellEnd"/>
+      <w:r>
+        <w:rPr>
+          <w:rFonts w:ascii="Times New Roman" w:eastAsia="Times New Roman" w:hAnsi="Times New Roman" w:cs="Times New Roman"/>
+          <w:b/>
+          <w:bCs/>
+          <w:sz w:val="24"/>
+          <w:szCs w:val="24"/>
+        </w:rPr>
+        <w:t xml:space="preserve"> 10 lần</w:t>
+      </w:r>
+      <w:r>
+        <w:rPr>
+          <w:rFonts w:ascii="Times New Roman" w:eastAsia="Times New Roman" w:hAnsi="Times New Roman" w:cs="Times New Roman"/>
+          <w:sz w:val="24"/>
+          <w:szCs w:val="24"/>
+        </w:rPr>
+        <w:t xml:space="preserve">, pipeline hiện tại của </w:t>
+      </w:r>
+      <w:proofErr w:type="spellStart"/>
+      <w:r>
+        <w:rPr>
+          <w:rFonts w:ascii="Times New Roman" w:eastAsia="Times New Roman" w:hAnsi="Times New Roman" w:cs="Times New Roman"/>
+          <w:sz w:val="24"/>
+          <w:szCs w:val="24"/>
+        </w:rPr>
+        <w:t>anh</w:t>
+      </w:r>
+      <w:proofErr w:type="spellEnd"/>
+      <w:r>
+        <w:rPr>
+          <w:rFonts w:ascii="Times New Roman" w:eastAsia="Times New Roman" w:hAnsi="Times New Roman" w:cs="Times New Roman"/>
+          <w:sz w:val="24"/>
+          <w:szCs w:val="24"/>
+        </w:rPr>
+        <w:t xml:space="preserve"> sẽ </w:t>
+      </w:r>
+      <w:proofErr w:type="spellStart"/>
+      <w:r>
+        <w:rPr>
+          <w:rFonts w:ascii="Times New Roman" w:eastAsia="Times New Roman" w:hAnsi="Times New Roman" w:cs="Times New Roman"/>
+          <w:sz w:val="24"/>
+          <w:szCs w:val="24"/>
+        </w:rPr>
+        <w:t>nghẽn</w:t>
+      </w:r>
+      <w:proofErr w:type="spellEnd"/>
+      <w:r>
+        <w:rPr>
+          <w:rFonts w:ascii="Times New Roman" w:eastAsia="Times New Roman" w:hAnsi="Times New Roman" w:cs="Times New Roman"/>
+          <w:sz w:val="24"/>
+          <w:szCs w:val="24"/>
+        </w:rPr>
+        <w:t xml:space="preserve"> ở đâu đầu tiên?</w:t>
+      </w:r>
+    </w:p>
+    <w:p>
+      <w:pPr>
+        <w:spacing w:after="0" w:line="240" w:lineRule="auto"/>
+        <w:rPr>
+          <w:rFonts w:ascii="Times New Roman" w:eastAsia="Times New Roman" w:hAnsi="Times New Roman" w:cs="Times New Roman"/>
+          <w:sz w:val="24"/>
+          <w:szCs w:val="24"/>
+        </w:rPr>
+      </w:pPr>
+      <w:r>
+        <w:rPr>
+          <w:rFonts w:ascii="Times New Roman" w:eastAsia="Times New Roman" w:hAnsi="Times New Roman" w:cs="Times New Roman"/>
+          <w:sz w:val="24"/>
+          <w:szCs w:val="24"/>
+        </w:rPr>
+        <w:pict>
+          <v:rect id="_x0000_i1035" style="width:0;height:1.5pt" o:hralign="center" o:hrstd="t" o:hr="t" fillcolor="#a0a0a0" stroked="f"/>
+        </w:pict>
+      </w:r>
+    </w:p>
+    <w:p>
+      <w:pPr>
+        <w:spacing w:before="100" w:beforeAutospacing="1" w:after="100" w:afterAutospacing="1" w:line="240" w:lineRule="auto"/>
+        <w:outlineLvl w:val="1"/>
+        <w:rPr>
+          <w:rFonts w:ascii="Times New Roman" w:eastAsia="Times New Roman" w:hAnsi="Times New Roman" w:cs="Times New Roman"/>
+          <w:b/>
+          <w:bCs/>
+          <w:sz w:val="36"/>
+          <w:szCs w:val="36"/>
+        </w:rPr>
+      </w:pPr>
+      <w:r>
+        <w:rPr>
+          <w:rFonts w:ascii="Times New Roman" w:eastAsia="Times New Roman" w:hAnsi="Times New Roman" w:cs="Times New Roman"/>
+          <w:b/>
+          <w:bCs/>
+          <w:sz w:val="36"/>
+          <w:szCs w:val="36"/>
+        </w:rPr>
+        <w:t>II. Airflow – hỏi rất “đã làm thật hay chưa”</w:t>
+      </w:r>
+    </w:p>
+    <w:p>
+      <w:pPr>
+        <w:numPr>
+          <w:ilvl w:val="0"/>
+          <w:numId w:val="13"/>
+        </w:numPr>
+        <w:spacing w:before="100" w:beforeAutospacing="1" w:after="100" w:afterAutospacing="1" w:line="240" w:lineRule="auto"/>
+        <w:rPr>
+          <w:rFonts w:ascii="Times New Roman" w:eastAsia="Times New Roman" w:hAnsi="Times New Roman" w:cs="Times New Roman"/>
+          <w:sz w:val="24"/>
+          <w:szCs w:val="24"/>
+        </w:rPr>
+      </w:pPr>
+      <w:r>
+        <w:rPr>
+          <w:rFonts w:ascii="Times New Roman" w:eastAsia="Times New Roman" w:hAnsi="Times New Roman" w:cs="Times New Roman"/>
+          <w:sz w:val="24"/>
+          <w:szCs w:val="24"/>
+        </w:rPr>
+        <w:t xml:space="preserve">Anh </w:t>
+      </w:r>
+      <w:proofErr w:type="spellStart"/>
+      <w:r>
+        <w:rPr>
+          <w:rFonts w:ascii="Times New Roman" w:eastAsia="Times New Roman" w:hAnsi="Times New Roman" w:cs="Times New Roman"/>
+          <w:sz w:val="24"/>
+          <w:szCs w:val="24"/>
+        </w:rPr>
+        <w:t>thiết</w:t>
+      </w:r>
+      <w:proofErr w:type="spellEnd"/>
+      <w:r>
+        <w:rPr>
+          <w:rFonts w:ascii="Times New Roman" w:eastAsia="Times New Roman" w:hAnsi="Times New Roman" w:cs="Times New Roman"/>
+          <w:sz w:val="24"/>
+          <w:szCs w:val="24"/>
+        </w:rPr>
+        <w:t xml:space="preserve"> kế </w:t>
+      </w:r>
+      <w:r>
+        <w:rPr>
+          <w:rFonts w:ascii="Times New Roman" w:eastAsia="Times New Roman" w:hAnsi="Times New Roman" w:cs="Times New Roman"/>
+          <w:b/>
+          <w:bCs/>
+          <w:sz w:val="24"/>
+          <w:szCs w:val="24"/>
+        </w:rPr>
+        <w:t>DAG Airflow</w:t>
+      </w:r>
+      <w:r>
+        <w:rPr>
+          <w:rFonts w:ascii="Times New Roman" w:eastAsia="Times New Roman" w:hAnsi="Times New Roman" w:cs="Times New Roman"/>
+          <w:sz w:val="24"/>
+          <w:szCs w:val="24"/>
+        </w:rPr>
+        <w:t xml:space="preserve"> </w:t>
+      </w:r>
+      <w:proofErr w:type="spellStart"/>
+      <w:r>
+        <w:rPr>
+          <w:rFonts w:ascii="Times New Roman" w:eastAsia="Times New Roman" w:hAnsi="Times New Roman" w:cs="Times New Roman"/>
+          <w:sz w:val="24"/>
+          <w:szCs w:val="24"/>
+        </w:rPr>
+        <w:t>theo</w:t>
+      </w:r>
+      <w:proofErr w:type="spellEnd"/>
+      <w:r>
+        <w:rPr>
+          <w:rFonts w:ascii="Times New Roman" w:eastAsia="Times New Roman" w:hAnsi="Times New Roman" w:cs="Times New Roman"/>
+          <w:sz w:val="24"/>
+          <w:szCs w:val="24"/>
+        </w:rPr>
+        <w:t xml:space="preserve"> kiểu nào: 1 DAG nhiều task hay nhiều DAG nhỏ? Vì </w:t>
+      </w:r>
+      <w:proofErr w:type="spellStart"/>
+      <w:r>
+        <w:rPr>
+          <w:rFonts w:ascii="Times New Roman" w:eastAsia="Times New Roman" w:hAnsi="Times New Roman" w:cs="Times New Roman"/>
+          <w:sz w:val="24"/>
+          <w:szCs w:val="24"/>
+        </w:rPr>
+        <w:t>sao</w:t>
+      </w:r>
+      <w:proofErr w:type="spellEnd"/>
+      <w:r>
+        <w:rPr>
+          <w:rFonts w:ascii="Times New Roman" w:eastAsia="Times New Roman" w:hAnsi="Times New Roman" w:cs="Times New Roman"/>
+          <w:sz w:val="24"/>
+          <w:szCs w:val="24"/>
+        </w:rPr>
+        <w:t>?</w:t>
+      </w:r>
+    </w:p>
+    <w:p>
+      <w:pPr>
+        <w:numPr>
+          <w:ilvl w:val="0"/>
+          <w:numId w:val="13"/>
+        </w:numPr>
+        <w:spacing w:before="100" w:beforeAutospacing="1" w:after="100" w:afterAutospacing="1" w:line="240" w:lineRule="auto"/>
+        <w:rPr>
+          <w:rFonts w:ascii="Times New Roman" w:eastAsia="Times New Roman" w:hAnsi="Times New Roman" w:cs="Times New Roman"/>
+          <w:sz w:val="24"/>
+          <w:szCs w:val="24"/>
+        </w:rPr>
+      </w:pPr>
+      <w:r>
+        <w:rPr>
+          <w:rFonts w:ascii="Times New Roman" w:eastAsia="Times New Roman" w:hAnsi="Times New Roman" w:cs="Times New Roman"/>
+          <w:sz w:val="24"/>
+          <w:szCs w:val="24"/>
+        </w:rPr>
+        <w:t xml:space="preserve">Trong pipeline của </w:t>
+      </w:r>
+      <w:proofErr w:type="spellStart"/>
+      <w:r>
+        <w:rPr>
+          <w:rFonts w:ascii="Times New Roman" w:eastAsia="Times New Roman" w:hAnsi="Times New Roman" w:cs="Times New Roman"/>
+          <w:sz w:val="24"/>
+          <w:szCs w:val="24"/>
+        </w:rPr>
+        <w:t>anh</w:t>
+      </w:r>
+      <w:proofErr w:type="spellEnd"/>
+      <w:r>
+        <w:rPr>
+          <w:rFonts w:ascii="Times New Roman" w:eastAsia="Times New Roman" w:hAnsi="Times New Roman" w:cs="Times New Roman"/>
+          <w:sz w:val="24"/>
+          <w:szCs w:val="24"/>
+        </w:rPr>
+        <w:t xml:space="preserve">, </w:t>
+      </w:r>
+      <w:r>
+        <w:rPr>
+          <w:rFonts w:ascii="Times New Roman" w:eastAsia="Times New Roman" w:hAnsi="Times New Roman" w:cs="Times New Roman"/>
+          <w:b/>
+          <w:bCs/>
+          <w:sz w:val="24"/>
+          <w:szCs w:val="24"/>
+        </w:rPr>
+        <w:t>task nào chạy lâu nhất</w:t>
+      </w:r>
+      <w:r>
+        <w:rPr>
+          <w:rFonts w:ascii="Times New Roman" w:eastAsia="Times New Roman" w:hAnsi="Times New Roman" w:cs="Times New Roman"/>
+          <w:sz w:val="24"/>
+          <w:szCs w:val="24"/>
+        </w:rPr>
+        <w:t xml:space="preserve"> và </w:t>
+      </w:r>
+      <w:proofErr w:type="spellStart"/>
+      <w:r>
+        <w:rPr>
+          <w:rFonts w:ascii="Times New Roman" w:eastAsia="Times New Roman" w:hAnsi="Times New Roman" w:cs="Times New Roman"/>
+          <w:sz w:val="24"/>
+          <w:szCs w:val="24"/>
+        </w:rPr>
+        <w:t>anh</w:t>
+      </w:r>
+      <w:proofErr w:type="spellEnd"/>
+      <w:r>
+        <w:rPr>
+          <w:rFonts w:ascii="Times New Roman" w:eastAsia="Times New Roman" w:hAnsi="Times New Roman" w:cs="Times New Roman"/>
+          <w:sz w:val="24"/>
+          <w:szCs w:val="24"/>
+        </w:rPr>
+        <w:t xml:space="preserve"> tối </w:t>
+      </w:r>
+      <w:proofErr w:type="spellStart"/>
+      <w:r>
+        <w:rPr>
+          <w:rFonts w:ascii="Times New Roman" w:eastAsia="Times New Roman" w:hAnsi="Times New Roman" w:cs="Times New Roman"/>
+          <w:sz w:val="24"/>
+          <w:szCs w:val="24"/>
+        </w:rPr>
+        <w:t>ưu</w:t>
+      </w:r>
+      <w:proofErr w:type="spellEnd"/>
+      <w:r>
+        <w:rPr>
+          <w:rFonts w:ascii="Times New Roman" w:eastAsia="Times New Roman" w:hAnsi="Times New Roman" w:cs="Times New Roman"/>
+          <w:sz w:val="24"/>
+          <w:szCs w:val="24"/>
+        </w:rPr>
+        <w:t xml:space="preserve"> nó </w:t>
+      </w:r>
+      <w:proofErr w:type="spellStart"/>
+      <w:r>
+        <w:rPr>
+          <w:rFonts w:ascii="Times New Roman" w:eastAsia="Times New Roman" w:hAnsi="Times New Roman" w:cs="Times New Roman"/>
+          <w:sz w:val="24"/>
+          <w:szCs w:val="24"/>
+        </w:rPr>
+        <w:t>ra</w:t>
+      </w:r>
+      <w:proofErr w:type="spellEnd"/>
+      <w:r>
+        <w:rPr>
+          <w:rFonts w:ascii="Times New Roman" w:eastAsia="Times New Roman" w:hAnsi="Times New Roman" w:cs="Times New Roman"/>
+          <w:sz w:val="24"/>
+          <w:szCs w:val="24"/>
+        </w:rPr>
+        <w:t xml:space="preserve"> </w:t>
+      </w:r>
+      <w:proofErr w:type="spellStart"/>
+      <w:r>
+        <w:rPr>
+          <w:rFonts w:ascii="Times New Roman" w:eastAsia="Times New Roman" w:hAnsi="Times New Roman" w:cs="Times New Roman"/>
+          <w:sz w:val="24"/>
+          <w:szCs w:val="24"/>
+        </w:rPr>
+        <w:t>sao</w:t>
+      </w:r>
+      <w:proofErr w:type="spellEnd"/>
+      <w:r>
+        <w:rPr>
+          <w:rFonts w:ascii="Times New Roman" w:eastAsia="Times New Roman" w:hAnsi="Times New Roman" w:cs="Times New Roman"/>
+          <w:sz w:val="24"/>
+          <w:szCs w:val="24"/>
+        </w:rPr>
+        <w:t>?</w:t>
+      </w:r>
+    </w:p>
+    <w:p>
+      <w:pPr>
+        <w:numPr>
+          <w:ilvl w:val="0"/>
+          <w:numId w:val="13"/>
+        </w:numPr>
+        <w:spacing w:before="100" w:beforeAutospacing="1" w:after="100" w:afterAutospacing="1" w:line="240" w:lineRule="auto"/>
+        <w:rPr>
+          <w:rFonts w:ascii="Times New Roman" w:eastAsia="Times New Roman" w:hAnsi="Times New Roman" w:cs="Times New Roman"/>
+          <w:sz w:val="24"/>
+          <w:szCs w:val="24"/>
+        </w:rPr>
+      </w:pPr>
+      <w:r>
+        <w:rPr>
+          <w:rFonts w:ascii="Times New Roman" w:eastAsia="Times New Roman" w:hAnsi="Times New Roman" w:cs="Times New Roman"/>
+          <w:sz w:val="24"/>
+          <w:szCs w:val="24"/>
+        </w:rPr>
+        <w:t xml:space="preserve">Anh xử lý </w:t>
+      </w:r>
+      <w:r>
+        <w:rPr>
+          <w:rFonts w:ascii="Times New Roman" w:eastAsia="Times New Roman" w:hAnsi="Times New Roman" w:cs="Times New Roman"/>
+          <w:b/>
+          <w:bCs/>
+          <w:sz w:val="24"/>
+          <w:szCs w:val="24"/>
+        </w:rPr>
+        <w:t>retry, idempotent, backfill</w:t>
+      </w:r>
+      <w:r>
+        <w:rPr>
+          <w:rFonts w:ascii="Times New Roman" w:eastAsia="Times New Roman" w:hAnsi="Times New Roman" w:cs="Times New Roman"/>
+          <w:sz w:val="24"/>
+          <w:szCs w:val="24"/>
+        </w:rPr>
+        <w:t xml:space="preserve"> như thế nào để không load </w:t>
+      </w:r>
+      <w:proofErr w:type="spellStart"/>
+      <w:r>
+        <w:rPr>
+          <w:rFonts w:ascii="Times New Roman" w:eastAsia="Times New Roman" w:hAnsi="Times New Roman" w:cs="Times New Roman"/>
+          <w:sz w:val="24"/>
+          <w:szCs w:val="24"/>
+        </w:rPr>
+        <w:t>trùng</w:t>
+      </w:r>
+      <w:proofErr w:type="spellEnd"/>
+      <w:r>
+        <w:rPr>
+          <w:rFonts w:ascii="Times New Roman" w:eastAsia="Times New Roman" w:hAnsi="Times New Roman" w:cs="Times New Roman"/>
+          <w:sz w:val="24"/>
+          <w:szCs w:val="24"/>
+        </w:rPr>
+        <w:t xml:space="preserve"> dữ liệu?</w:t>
+      </w:r>
+    </w:p>
+    <w:p>
+      <w:pPr>
+        <w:numPr>
+          <w:ilvl w:val="0"/>
+          <w:numId w:val="13"/>
+        </w:numPr>
+        <w:spacing w:before="100" w:beforeAutospacing="1" w:after="100" w:afterAutospacing="1" w:line="240" w:lineRule="auto"/>
+        <w:rPr>
+          <w:rFonts w:ascii="Times New Roman" w:eastAsia="Times New Roman" w:hAnsi="Times New Roman" w:cs="Times New Roman"/>
+          <w:sz w:val="24"/>
+          <w:szCs w:val="24"/>
+        </w:rPr>
+      </w:pPr>
+      <w:r>
+        <w:rPr>
+          <w:rFonts w:ascii="Times New Roman" w:eastAsia="Times New Roman" w:hAnsi="Times New Roman" w:cs="Times New Roman"/>
+          <w:sz w:val="24"/>
+          <w:szCs w:val="24"/>
+        </w:rPr>
+        <w:t xml:space="preserve">Anh có </w:t>
+      </w:r>
+      <w:proofErr w:type="spellStart"/>
+      <w:r>
+        <w:rPr>
+          <w:rFonts w:ascii="Times New Roman" w:eastAsia="Times New Roman" w:hAnsi="Times New Roman" w:cs="Times New Roman"/>
+          <w:sz w:val="24"/>
+          <w:szCs w:val="24"/>
+        </w:rPr>
+        <w:t>dùng</w:t>
+      </w:r>
+      <w:proofErr w:type="spellEnd"/>
+      <w:r>
+        <w:rPr>
+          <w:rFonts w:ascii="Times New Roman" w:eastAsia="Times New Roman" w:hAnsi="Times New Roman" w:cs="Times New Roman"/>
+          <w:sz w:val="24"/>
+          <w:szCs w:val="24"/>
+        </w:rPr>
+        <w:t xml:space="preserve"> </w:t>
+      </w:r>
+      <w:proofErr w:type="spellStart"/>
+      <w:r>
+        <w:rPr>
+          <w:rFonts w:ascii="Times New Roman" w:eastAsia="Times New Roman" w:hAnsi="Times New Roman" w:cs="Times New Roman"/>
+          <w:b/>
+          <w:bCs/>
+          <w:sz w:val="24"/>
+          <w:szCs w:val="24"/>
+        </w:rPr>
+        <w:t>XCom</w:t>
+      </w:r>
+      <w:proofErr w:type="spellEnd"/>
+      <w:r>
+        <w:rPr>
+          <w:rFonts w:ascii="Times New Roman" w:eastAsia="Times New Roman" w:hAnsi="Times New Roman" w:cs="Times New Roman"/>
+          <w:b/>
+          <w:bCs/>
+          <w:sz w:val="24"/>
+          <w:szCs w:val="24"/>
+        </w:rPr>
+        <w:t xml:space="preserve"> / </w:t>
+      </w:r>
+      <w:proofErr w:type="spellStart"/>
+      <w:r>
+        <w:rPr>
+          <w:rFonts w:ascii="Times New Roman" w:eastAsia="Times New Roman" w:hAnsi="Times New Roman" w:cs="Times New Roman"/>
+          <w:b/>
+          <w:bCs/>
+          <w:sz w:val="24"/>
+          <w:szCs w:val="24"/>
+        </w:rPr>
+        <w:t>Params</w:t>
+      </w:r>
+      <w:proofErr w:type="spellEnd"/>
+      <w:r>
+        <w:rPr>
+          <w:rFonts w:ascii="Times New Roman" w:eastAsia="Times New Roman" w:hAnsi="Times New Roman" w:cs="Times New Roman"/>
+          <w:b/>
+          <w:bCs/>
+          <w:sz w:val="24"/>
+          <w:szCs w:val="24"/>
+        </w:rPr>
+        <w:t xml:space="preserve"> / Variable</w:t>
+      </w:r>
+      <w:r>
+        <w:rPr>
+          <w:rFonts w:ascii="Times New Roman" w:eastAsia="Times New Roman" w:hAnsi="Times New Roman" w:cs="Times New Roman"/>
+          <w:sz w:val="24"/>
+          <w:szCs w:val="24"/>
+        </w:rPr>
+        <w:t xml:space="preserve"> trong Airflow không?</w:t>
+      </w:r>
+      <w:r>
+        <w:rPr>
+          <w:rFonts w:ascii="Times New Roman" w:eastAsia="Times New Roman" w:hAnsi="Times New Roman" w:cs="Times New Roman"/>
+          <w:sz w:val="24"/>
+          <w:szCs w:val="24"/>
+        </w:rPr>
+        <w:br/>
+      </w:r>
+      <w:r>
+        <w:rPr>
+          <w:rFonts w:ascii="Segoe UI Symbol" w:eastAsia="Times New Roman" w:hAnsi="Segoe UI Symbol" w:cs="Segoe UI Symbol"/>
+          <w:sz w:val="24"/>
+          <w:szCs w:val="24"/>
+        </w:rPr>
+        <w:t>👉</w:t>
+      </w:r>
+      <w:r>
+        <w:rPr>
+          <w:rFonts w:ascii="Times New Roman" w:eastAsia="Times New Roman" w:hAnsi="Times New Roman" w:cs="Times New Roman"/>
+          <w:sz w:val="24"/>
+          <w:szCs w:val="24"/>
+        </w:rPr>
+        <w:t xml:space="preserve"> </w:t>
+      </w:r>
+      <w:proofErr w:type="spellStart"/>
+      <w:r>
+        <w:rPr>
+          <w:rFonts w:ascii="Times New Roman" w:eastAsia="Times New Roman" w:hAnsi="Times New Roman" w:cs="Times New Roman"/>
+          <w:sz w:val="24"/>
+          <w:szCs w:val="24"/>
+        </w:rPr>
+        <w:t>Dùng</w:t>
+      </w:r>
+      <w:proofErr w:type="spellEnd"/>
+      <w:r>
+        <w:rPr>
+          <w:rFonts w:ascii="Times New Roman" w:eastAsia="Times New Roman" w:hAnsi="Times New Roman" w:cs="Times New Roman"/>
+          <w:sz w:val="24"/>
+          <w:szCs w:val="24"/>
+        </w:rPr>
+        <w:t xml:space="preserve"> </w:t>
+      </w:r>
+      <w:proofErr w:type="spellStart"/>
+      <w:r>
+        <w:rPr>
+          <w:rFonts w:ascii="Times New Roman" w:eastAsia="Times New Roman" w:hAnsi="Times New Roman" w:cs="Times New Roman"/>
+          <w:sz w:val="24"/>
+          <w:szCs w:val="24"/>
+        </w:rPr>
+        <w:t>cho</w:t>
+      </w:r>
+      <w:proofErr w:type="spellEnd"/>
+      <w:r>
+        <w:rPr>
+          <w:rFonts w:ascii="Times New Roman" w:eastAsia="Times New Roman" w:hAnsi="Times New Roman" w:cs="Times New Roman"/>
+          <w:sz w:val="24"/>
+          <w:szCs w:val="24"/>
+        </w:rPr>
+        <w:t xml:space="preserve"> mục </w:t>
+      </w:r>
+      <w:proofErr w:type="spellStart"/>
+      <w:r>
+        <w:rPr>
+          <w:rFonts w:ascii="Times New Roman" w:eastAsia="Times New Roman" w:hAnsi="Times New Roman" w:cs="Times New Roman"/>
+          <w:sz w:val="24"/>
+          <w:szCs w:val="24"/>
+        </w:rPr>
+        <w:t>đích</w:t>
+      </w:r>
+      <w:proofErr w:type="spellEnd"/>
+      <w:r>
+        <w:rPr>
+          <w:rFonts w:ascii="Times New Roman" w:eastAsia="Times New Roman" w:hAnsi="Times New Roman" w:cs="Times New Roman"/>
+          <w:sz w:val="24"/>
+          <w:szCs w:val="24"/>
+        </w:rPr>
+        <w:t xml:space="preserve"> gì, có gặp vấn </w:t>
+      </w:r>
+      <w:proofErr w:type="spellStart"/>
+      <w:r>
+        <w:rPr>
+          <w:rFonts w:ascii="Times New Roman" w:eastAsia="Times New Roman" w:hAnsi="Times New Roman" w:cs="Times New Roman"/>
+          <w:sz w:val="24"/>
+          <w:szCs w:val="24"/>
+        </w:rPr>
+        <w:t>đề</w:t>
+      </w:r>
+      <w:proofErr w:type="spellEnd"/>
+      <w:r>
+        <w:rPr>
+          <w:rFonts w:ascii="Times New Roman" w:eastAsia="Times New Roman" w:hAnsi="Times New Roman" w:cs="Times New Roman"/>
+          <w:sz w:val="24"/>
+          <w:szCs w:val="24"/>
+        </w:rPr>
+        <w:t xml:space="preserve"> gì không?</w:t>
+      </w:r>
+    </w:p>
+    <w:p>
+      <w:pPr>
+        <w:spacing w:before="100" w:beforeAutospacing="1" w:after="100" w:afterAutospacing="1" w:line="240" w:lineRule="auto"/>
+        <w:rPr>
+          <w:rFonts w:ascii="Times New Roman" w:eastAsia="Times New Roman" w:hAnsi="Times New Roman" w:cs="Times New Roman"/>
+          <w:sz w:val="24"/>
+          <w:szCs w:val="24"/>
+        </w:rPr>
+      </w:pPr>
+      <w:bookmarkStart w:id="0" w:name="_GoBack"/>
+      <w:bookmarkEnd w:id="0"/>
+    </w:p>
+    <w:p>
+      <w:pPr>
         <w:spacing w:after="0" w:line="240" w:lineRule="auto"/>
         <w:rPr>
           <w:rFonts w:ascii="Times New Roman" w:eastAsia="Times New Roman" w:hAnsi="Times New Roman" w:cs="Times New Roman"/>
@@ -2481,6 +4390,7 @@
           <w:sz w:val="36"/>
           <w:szCs w:val="36"/>
         </w:rPr>
+        <w:lastRenderedPageBreak/>
         <w:t xml:space="preserve">III. </w:t>
       </w:r>
       <w:proofErr w:type="spellStart"/>
@@ -3043,7 +4953,6 @@
           <w:sz w:val="24"/>
           <w:szCs w:val="24"/>
         </w:rPr>
-        <w:lastRenderedPageBreak/>
         <w:t>Kết quả đạt được?</w:t>
       </w:r>
       <w:r>
@@ -4059,6 +5968,7 @@
           <w:sz w:val="24"/>
           <w:szCs w:val="24"/>
         </w:rPr>
+        <w:lastRenderedPageBreak/>
         <w:t xml:space="preserve">Vấn </w:t>
       </w:r>
       <w:proofErr w:type="spellStart"/>
@@ -4711,7 +6621,6 @@
           <w:sz w:val="36"/>
           <w:szCs w:val="36"/>
         </w:rPr>
-        <w:lastRenderedPageBreak/>
         <w:t xml:space="preserve">V. Tổng hợp – </w:t>
       </w:r>
       <w:proofErr w:type="spellStart"/>
@@ -5428,6 +7337,119 @@
     </w:lvl>
   </w:abstractNum>
   <w:abstractNum w:abstractNumId="3" w15:restartNumberingAfterBreak="0">
+    <w:nsid w:val="134C0D70"/>
+    <w:multiLevelType w:val="multilevel"/>
+    <w:tmpl w:val="4D4E3452"/>
+    <w:lvl w:ilvl="0">
+      <w:start w:val="7"/>
+      <w:numFmt w:val="decimal"/>
+      <w:lvlText w:val="%1."/>
+      <w:lvlJc w:val="left"/>
+      <w:pPr>
+        <w:tabs>
+          <w:tab w:val="num" w:pos="720"/>
+        </w:tabs>
+        <w:ind w:left="720" w:hanging="360"/>
+      </w:pPr>
+    </w:lvl>
+    <w:lvl w:ilvl="1" w:tentative="1">
+      <w:start w:val="1"/>
+      <w:numFmt w:val="decimal"/>
+      <w:lvlText w:val="%2."/>
+      <w:lvlJc w:val="left"/>
+      <w:pPr>
+        <w:tabs>
+          <w:tab w:val="num" w:pos="1440"/>
+        </w:tabs>
+        <w:ind w:left="1440" w:hanging="360"/>
+      </w:pPr>
+    </w:lvl>
+    <w:lvl w:ilvl="2" w:tentative="1">
+      <w:start w:val="1"/>
+      <w:numFmt w:val="decimal"/>
+      <w:lvlText w:val="%3."/>
+      <w:lvlJc w:val="left"/>
+      <w:pPr>
+        <w:tabs>
+          <w:tab w:val="num" w:pos="2160"/>
+        </w:tabs>
+        <w:ind w:left="2160" w:hanging="360"/>
+      </w:pPr>
+    </w:lvl>
+    <w:lvl w:ilvl="3" w:tentative="1">
+      <w:start w:val="1"/>
+      <w:numFmt w:val="decimal"/>
+      <w:lvlText w:val="%4."/>
+      <w:lvlJc w:val="left"/>
+      <w:pPr>
+        <w:tabs>
+          <w:tab w:val="num" w:pos="2880"/>
+        </w:tabs>
+        <w:ind w:left="2880" w:hanging="360"/>
+      </w:pPr>
+    </w:lvl>
+    <w:lvl w:ilvl="4" w:tentative="1">
+      <w:start w:val="1"/>
+      <w:numFmt w:val="decimal"/>
+      <w:lvlText w:val="%5."/>
+      <w:lvlJc w:val="left"/>
+      <w:pPr>
+        <w:tabs>
+          <w:tab w:val="num" w:pos="3600"/>
+        </w:tabs>
+        <w:ind w:left="3600" w:hanging="360"/>
+      </w:pPr>
+    </w:lvl>
+    <w:lvl w:ilvl="5" w:tentative="1">
+      <w:start w:val="1"/>
+      <w:numFmt w:val="decimal"/>
+      <w:lvlText w:val="%6."/>
+      <w:lvlJc w:val="left"/>
+      <w:pPr>
+        <w:tabs>
+          <w:tab w:val="num" w:pos="4320"/>
+        </w:tabs>
+        <w:ind w:left="4320" w:hanging="360"/>
+      </w:pPr>
+    </w:lvl>
+    <w:lvl w:ilvl="6" w:tentative="1">
+      <w:start w:val="1"/>
+      <w:numFmt w:val="decimal"/>
+      <w:lvlText w:val="%7."/>
+      <w:lvlJc w:val="left"/>
+      <w:pPr>
+        <w:tabs>
+          <w:tab w:val="num" w:pos="5040"/>
+        </w:tabs>
+        <w:ind w:left="5040" w:hanging="360"/>
+      </w:pPr>
+    </w:lvl>
+    <w:lvl w:ilvl="7" w:tentative="1">
+      <w:start w:val="1"/>
+      <w:numFmt w:val="decimal"/>
+      <w:lvlText w:val="%8."/>
+      <w:lvlJc w:val="left"/>
+      <w:pPr>
+        <w:tabs>
+          <w:tab w:val="num" w:pos="5760"/>
+        </w:tabs>
+        <w:ind w:left="5760" w:hanging="360"/>
+      </w:pPr>
+    </w:lvl>
+    <w:lvl w:ilvl="8" w:tentative="1">
+      <w:start w:val="1"/>
+      <w:numFmt w:val="decimal"/>
+      <w:lvlText w:val="%9."/>
+      <w:lvlJc w:val="left"/>
+      <w:pPr>
+        <w:tabs>
+          <w:tab w:val="num" w:pos="6480"/>
+        </w:tabs>
+        <w:ind w:left="6480" w:hanging="360"/>
+      </w:pPr>
+    </w:lvl>
+  </w:abstractNum>
+  <w:abstractNum w:abstractNumId="4" w15:restartNumberingAfterBreak="0">
     <w:nsid w:val="1EA425C9"/>
     <w:multiLevelType w:val="multilevel"/>
     <w:tmpl w:val="AEA8E9B0"/>
@@ -5540,7 +7562,7 @@
       </w:pPr>
     </w:lvl>
   </w:abstractNum>
-  <w:abstractNum w:abstractNumId="4" w15:restartNumberingAfterBreak="0">
+  <w:abstractNum w:abstractNumId="5" w15:restartNumberingAfterBreak="0">
     <w:nsid w:val="20464DF2"/>
     <w:multiLevelType w:val="multilevel"/>
     <w:tmpl w:val="E67CBC34"/>
@@ -5657,7 +7679,346 @@
       </w:pPr>
     </w:lvl>
   </w:abstractNum>
-  <w:abstractNum w:abstractNumId="5" w15:restartNumberingAfterBreak="0">
+  <w:abstractNum w:abstractNumId="6" w15:restartNumberingAfterBreak="0">
+    <w:nsid w:val="27274AC9"/>
+    <w:multiLevelType w:val="multilevel"/>
+    <w:tmpl w:val="A656B450"/>
+    <w:lvl w:ilvl="0">
+      <w:start w:val="11"/>
+      <w:numFmt w:val="decimal"/>
+      <w:lvlText w:val="%1."/>
+      <w:lvlJc w:val="left"/>
+      <w:pPr>
+        <w:tabs>
+          <w:tab w:val="num" w:pos="720"/>
+        </w:tabs>
+        <w:ind w:left="720" w:hanging="360"/>
+      </w:pPr>
+    </w:lvl>
+    <w:lvl w:ilvl="1" w:tentative="1">
+      <w:start w:val="1"/>
+      <w:numFmt w:val="decimal"/>
+      <w:lvlText w:val="%2."/>
+      <w:lvlJc w:val="left"/>
+      <w:pPr>
+        <w:tabs>
+          <w:tab w:val="num" w:pos="1440"/>
+        </w:tabs>
+        <w:ind w:left="1440" w:hanging="360"/>
+      </w:pPr>
+    </w:lvl>
+    <w:lvl w:ilvl="2" w:tentative="1">
+      <w:start w:val="1"/>
+      <w:numFmt w:val="decimal"/>
+      <w:lvlText w:val="%3."/>
+      <w:lvlJc w:val="left"/>
+      <w:pPr>
+        <w:tabs>
+          <w:tab w:val="num" w:pos="2160"/>
+        </w:tabs>
+        <w:ind w:left="2160" w:hanging="360"/>
+      </w:pPr>
+    </w:lvl>
+    <w:lvl w:ilvl="3" w:tentative="1">
+      <w:start w:val="1"/>
+      <w:numFmt w:val="decimal"/>
+      <w:lvlText w:val="%4."/>
+      <w:lvlJc w:val="left"/>
+      <w:pPr>
+        <w:tabs>
+          <w:tab w:val="num" w:pos="2880"/>
+        </w:tabs>
+        <w:ind w:left="2880" w:hanging="360"/>
+      </w:pPr>
+    </w:lvl>
+    <w:lvl w:ilvl="4" w:tentative="1">
+      <w:start w:val="1"/>
+      <w:numFmt w:val="decimal"/>
+      <w:lvlText w:val="%5."/>
+      <w:lvlJc w:val="left"/>
+      <w:pPr>
+        <w:tabs>
+          <w:tab w:val="num" w:pos="3600"/>
+        </w:tabs>
+        <w:ind w:left="3600" w:hanging="360"/>
+      </w:pPr>
+    </w:lvl>
+    <w:lvl w:ilvl="5" w:tentative="1">
+      <w:start w:val="1"/>
+      <w:numFmt w:val="decimal"/>
+      <w:lvlText w:val="%6."/>
+      <w:lvlJc w:val="left"/>
+      <w:pPr>
+        <w:tabs>
+          <w:tab w:val="num" w:pos="4320"/>
+        </w:tabs>
+        <w:ind w:left="4320" w:hanging="360"/>
+      </w:pPr>
+    </w:lvl>
+    <w:lvl w:ilvl="6" w:tentative="1">
+      <w:start w:val="1"/>
+      <w:numFmt w:val="decimal"/>
+      <w:lvlText w:val="%7."/>
+      <w:lvlJc w:val="left"/>
+      <w:pPr>
+        <w:tabs>
+          <w:tab w:val="num" w:pos="5040"/>
+        </w:tabs>
+        <w:ind w:left="5040" w:hanging="360"/>
+      </w:pPr>
+    </w:lvl>
+    <w:lvl w:ilvl="7" w:tentative="1">
+      <w:start w:val="1"/>
+      <w:numFmt w:val="decimal"/>
+      <w:lvlText w:val="%8."/>
+      <w:lvlJc w:val="left"/>
+      <w:pPr>
+        <w:tabs>
+          <w:tab w:val="num" w:pos="5760"/>
+        </w:tabs>
+        <w:ind w:left="5760" w:hanging="360"/>
+      </w:pPr>
+    </w:lvl>
+    <w:lvl w:ilvl="8" w:tentative="1">
+      <w:start w:val="1"/>
+      <w:numFmt w:val="decimal"/>
+      <w:lvlText w:val="%9."/>
+      <w:lvlJc w:val="left"/>
+      <w:pPr>
+        <w:tabs>
+          <w:tab w:val="num" w:pos="6480"/>
+        </w:tabs>
+        <w:ind w:left="6480" w:hanging="360"/>
+      </w:pPr>
+    </w:lvl>
+  </w:abstractNum>
+  <w:abstractNum w:abstractNumId="7" w15:restartNumberingAfterBreak="0">
+    <w:nsid w:val="306C5BC6"/>
+    <w:multiLevelType w:val="multilevel"/>
+    <w:tmpl w:val="F94A2E92"/>
+    <w:lvl w:ilvl="0">
+      <w:start w:val="1"/>
+      <w:numFmt w:val="decimal"/>
+      <w:lvlText w:val="%1."/>
+      <w:lvlJc w:val="left"/>
+      <w:pPr>
+        <w:tabs>
+          <w:tab w:val="num" w:pos="720"/>
+        </w:tabs>
+        <w:ind w:left="720" w:hanging="360"/>
+      </w:pPr>
+    </w:lvl>
+    <w:lvl w:ilvl="1" w:tentative="1">
+      <w:start w:val="1"/>
+      <w:numFmt w:val="decimal"/>
+      <w:lvlText w:val="%2."/>
+      <w:lvlJc w:val="left"/>
+      <w:pPr>
+        <w:tabs>
+          <w:tab w:val="num" w:pos="1440"/>
+        </w:tabs>
+        <w:ind w:left="1440" w:hanging="360"/>
+      </w:pPr>
+    </w:lvl>
+    <w:lvl w:ilvl="2" w:tentative="1">
+      <w:start w:val="1"/>
+      <w:numFmt w:val="decimal"/>
+      <w:lvlText w:val="%3."/>
+      <w:lvlJc w:val="left"/>
+      <w:pPr>
+        <w:tabs>
+          <w:tab w:val="num" w:pos="2160"/>
+        </w:tabs>
+        <w:ind w:left="2160" w:hanging="360"/>
+      </w:pPr>
+    </w:lvl>
+    <w:lvl w:ilvl="3" w:tentative="1">
+      <w:start w:val="1"/>
+      <w:numFmt w:val="decimal"/>
+      <w:lvlText w:val="%4."/>
+      <w:lvlJc w:val="left"/>
+      <w:pPr>
+        <w:tabs>
+          <w:tab w:val="num" w:pos="2880"/>
+        </w:tabs>
+        <w:ind w:left="2880" w:hanging="360"/>
+      </w:pPr>
+    </w:lvl>
+    <w:lvl w:ilvl="4" w:tentative="1">
+      <w:start w:val="1"/>
+      <w:numFmt w:val="decimal"/>
+      <w:lvlText w:val="%5."/>
+      <w:lvlJc w:val="left"/>
+      <w:pPr>
+        <w:tabs>
+          <w:tab w:val="num" w:pos="3600"/>
+        </w:tabs>
+        <w:ind w:left="3600" w:hanging="360"/>
+      </w:pPr>
+    </w:lvl>
+    <w:lvl w:ilvl="5" w:tentative="1">
+      <w:start w:val="1"/>
+      <w:numFmt w:val="decimal"/>
+      <w:lvlText w:val="%6."/>
+      <w:lvlJc w:val="left"/>
+      <w:pPr>
+        <w:tabs>
+          <w:tab w:val="num" w:pos="4320"/>
+        </w:tabs>
+        <w:ind w:left="4320" w:hanging="360"/>
+      </w:pPr>
+    </w:lvl>
+    <w:lvl w:ilvl="6" w:tentative="1">
+      <w:start w:val="1"/>
+      <w:numFmt w:val="decimal"/>
+      <w:lvlText w:val="%7."/>
+      <w:lvlJc w:val="left"/>
+      <w:pPr>
+        <w:tabs>
+          <w:tab w:val="num" w:pos="5040"/>
+        </w:tabs>
+        <w:ind w:left="5040" w:hanging="360"/>
+      </w:pPr>
+    </w:lvl>
+    <w:lvl w:ilvl="7" w:tentative="1">
+      <w:start w:val="1"/>
+      <w:numFmt w:val="decimal"/>
+      <w:lvlText w:val="%8."/>
+      <w:lvlJc w:val="left"/>
+      <w:pPr>
+        <w:tabs>
+          <w:tab w:val="num" w:pos="5760"/>
+        </w:tabs>
+        <w:ind w:left="5760" w:hanging="360"/>
+      </w:pPr>
+    </w:lvl>
+    <w:lvl w:ilvl="8" w:tentative="1">
+      <w:start w:val="1"/>
+      <w:numFmt w:val="decimal"/>
+      <w:lvlText w:val="%9."/>
+      <w:lvlJc w:val="left"/>
+      <w:pPr>
+        <w:tabs>
+          <w:tab w:val="num" w:pos="6480"/>
+        </w:tabs>
+        <w:ind w:left="6480" w:hanging="360"/>
+      </w:pPr>
+    </w:lvl>
+  </w:abstractNum>
+  <w:abstractNum w:abstractNumId="8" w15:restartNumberingAfterBreak="0">
+    <w:nsid w:val="45354F70"/>
+    <w:multiLevelType w:val="multilevel"/>
+    <w:tmpl w:val="A82C0A2A"/>
+    <w:lvl w:ilvl="0">
+      <w:start w:val="9"/>
+      <w:numFmt w:val="decimal"/>
+      <w:lvlText w:val="%1."/>
+      <w:lvlJc w:val="left"/>
+      <w:pPr>
+        <w:tabs>
+          <w:tab w:val="num" w:pos="720"/>
+        </w:tabs>
+        <w:ind w:left="720" w:hanging="360"/>
+      </w:pPr>
+    </w:lvl>
+    <w:lvl w:ilvl="1" w:tentative="1">
+      <w:start w:val="1"/>
+      <w:numFmt w:val="decimal"/>
+      <w:lvlText w:val="%2."/>
+      <w:lvlJc w:val="left"/>
+      <w:pPr>
+        <w:tabs>
+          <w:tab w:val="num" w:pos="1440"/>
+        </w:tabs>
+        <w:ind w:left="1440" w:hanging="360"/>
+      </w:pPr>
+    </w:lvl>
+    <w:lvl w:ilvl="2" w:tentative="1">
+      <w:start w:val="1"/>
+      <w:numFmt w:val="decimal"/>
+      <w:lvlText w:val="%3."/>
+      <w:lvlJc w:val="left"/>
+      <w:pPr>
+        <w:tabs>
+          <w:tab w:val="num" w:pos="2160"/>
+        </w:tabs>
+        <w:ind w:left="2160" w:hanging="360"/>
+      </w:pPr>
+    </w:lvl>
+    <w:lvl w:ilvl="3" w:tentative="1">
+      <w:start w:val="1"/>
+      <w:numFmt w:val="decimal"/>
+      <w:lvlText w:val="%4."/>
+      <w:lvlJc w:val="left"/>
+      <w:pPr>
+        <w:tabs>
+          <w:tab w:val="num" w:pos="2880"/>
+        </w:tabs>
+        <w:ind w:left="2880" w:hanging="360"/>
+      </w:pPr>
+    </w:lvl>
+    <w:lvl w:ilvl="4" w:tentative="1">
+      <w:start w:val="1"/>
+      <w:numFmt w:val="decimal"/>
+      <w:lvlText w:val="%5."/>
+      <w:lvlJc w:val="left"/>
+      <w:pPr>
+        <w:tabs>
+          <w:tab w:val="num" w:pos="3600"/>
+        </w:tabs>
+        <w:ind w:left="3600" w:hanging="360"/>
+      </w:pPr>
+    </w:lvl>
+    <w:lvl w:ilvl="5" w:tentative="1">
+      <w:start w:val="1"/>
+      <w:numFmt w:val="decimal"/>
+      <w:lvlText w:val="%6."/>
+      <w:lvlJc w:val="left"/>
+      <w:pPr>
+        <w:tabs>
+          <w:tab w:val="num" w:pos="4320"/>
+        </w:tabs>
+        <w:ind w:left="4320" w:hanging="360"/>
+      </w:pPr>
+    </w:lvl>
+    <w:lvl w:ilvl="6" w:tentative="1">
+      <w:start w:val="1"/>
+      <w:numFmt w:val="decimal"/>
+      <w:lvlText w:val="%7."/>
+      <w:lvlJc w:val="left"/>
+      <w:pPr>
+        <w:tabs>
+          <w:tab w:val="num" w:pos="5040"/>
+        </w:tabs>
+        <w:ind w:left="5040" w:hanging="360"/>
+      </w:pPr>
+    </w:lvl>
+    <w:lvl w:ilvl="7" w:tentative="1">
+      <w:start w:val="1"/>
+      <w:numFmt w:val="decimal"/>
+      <w:lvlText w:val="%8."/>
+      <w:lvlJc w:val="left"/>
+      <w:pPr>
+        <w:tabs>
+          <w:tab w:val="num" w:pos="5760"/>
+        </w:tabs>
+        <w:ind w:left="5760" w:hanging="360"/>
+      </w:pPr>
+    </w:lvl>
+    <w:lvl w:ilvl="8" w:tentative="1">
+      <w:start w:val="1"/>
+      <w:numFmt w:val="decimal"/>
+      <w:lvlText w:val="%9."/>
+      <w:lvlJc w:val="left"/>
+      <w:pPr>
+        <w:tabs>
+          <w:tab w:val="num" w:pos="6480"/>
+        </w:tabs>
+        <w:ind w:left="6480" w:hanging="360"/>
+      </w:pPr>
+    </w:lvl>
+  </w:abstractNum>
+  <w:abstractNum w:abstractNumId="9" w15:restartNumberingAfterBreak="0">
     <w:nsid w:val="4FE71F48"/>
     <w:multiLevelType w:val="multilevel"/>
     <w:tmpl w:val="8C5622A2"/>
@@ -5770,7 +8131,7 @@
       </w:pPr>
     </w:lvl>
   </w:abstractNum>
-  <w:abstractNum w:abstractNumId="6" w15:restartNumberingAfterBreak="0">
+  <w:abstractNum w:abstractNumId="10" w15:restartNumberingAfterBreak="0">
     <w:nsid w:val="652E5337"/>
     <w:multiLevelType w:val="multilevel"/>
     <w:tmpl w:val="745A177A"/>
@@ -5883,7 +8244,7 @@
       </w:pPr>
     </w:lvl>
   </w:abstractNum>
-  <w:abstractNum w:abstractNumId="7" w15:restartNumberingAfterBreak="0">
+  <w:abstractNum w:abstractNumId="11" w15:restartNumberingAfterBreak="0">
     <w:nsid w:val="6A2305B7"/>
     <w:multiLevelType w:val="multilevel"/>
     <w:tmpl w:val="B4D03DB4"/>
@@ -5996,29 +8357,157 @@
       </w:pPr>
     </w:lvl>
   </w:abstractNum>
+  <w:abstractNum w:abstractNumId="12" w15:restartNumberingAfterBreak="0">
+    <w:nsid w:val="75A92BDE"/>
+    <w:multiLevelType w:val="multilevel"/>
+    <w:tmpl w:val="53AAF1D6"/>
+    <w:lvl w:ilvl="0">
+      <w:start w:val="4"/>
+      <w:numFmt w:val="decimal"/>
+      <w:lvlText w:val="%1."/>
+      <w:lvlJc w:val="left"/>
+      <w:pPr>
+        <w:tabs>
+          <w:tab w:val="num" w:pos="720"/>
+        </w:tabs>
+        <w:ind w:left="720" w:hanging="360"/>
+      </w:pPr>
+    </w:lvl>
+    <w:lvl w:ilvl="1" w:tentative="1">
+      <w:start w:val="1"/>
+      <w:numFmt w:val="decimal"/>
+      <w:lvlText w:val="%2."/>
+      <w:lvlJc w:val="left"/>
+      <w:pPr>
+        <w:tabs>
+          <w:tab w:val="num" w:pos="1440"/>
+        </w:tabs>
+        <w:ind w:left="1440" w:hanging="360"/>
+      </w:pPr>
+    </w:lvl>
+    <w:lvl w:ilvl="2" w:tentative="1">
+      <w:start w:val="1"/>
+      <w:numFmt w:val="decimal"/>
+      <w:lvlText w:val="%3."/>
+      <w:lvlJc w:val="left"/>
+      <w:pPr>
+        <w:tabs>
+          <w:tab w:val="num" w:pos="2160"/>
+        </w:tabs>
+        <w:ind w:left="2160" w:hanging="360"/>
+      </w:pPr>
+    </w:lvl>
+    <w:lvl w:ilvl="3" w:tentative="1">
+      <w:start w:val="1"/>
+      <w:numFmt w:val="decimal"/>
+      <w:lvlText w:val="%4."/>
+      <w:lvlJc w:val="left"/>
+      <w:pPr>
+        <w:tabs>
+          <w:tab w:val="num" w:pos="2880"/>
+        </w:tabs>
+        <w:ind w:left="2880" w:hanging="360"/>
+      </w:pPr>
+    </w:lvl>
+    <w:lvl w:ilvl="4" w:tentative="1">
+      <w:start w:val="1"/>
+      <w:numFmt w:val="decimal"/>
+      <w:lvlText w:val="%5."/>
+      <w:lvlJc w:val="left"/>
+      <w:pPr>
+        <w:tabs>
+          <w:tab w:val="num" w:pos="3600"/>
+        </w:tabs>
+        <w:ind w:left="3600" w:hanging="360"/>
+      </w:pPr>
+    </w:lvl>
+    <w:lvl w:ilvl="5" w:tentative="1">
+      <w:start w:val="1"/>
+      <w:numFmt w:val="decimal"/>
+      <w:lvlText w:val="%6."/>
+      <w:lvlJc w:val="left"/>
+      <w:pPr>
+        <w:tabs>
+          <w:tab w:val="num" w:pos="4320"/>
+        </w:tabs>
+        <w:ind w:left="4320" w:hanging="360"/>
+      </w:pPr>
+    </w:lvl>
+    <w:lvl w:ilvl="6" w:tentative="1">
+      <w:start w:val="1"/>
+      <w:numFmt w:val="decimal"/>
+      <w:lvlText w:val="%7."/>
+      <w:lvlJc w:val="left"/>
+      <w:pPr>
+        <w:tabs>
+          <w:tab w:val="num" w:pos="5040"/>
+        </w:tabs>
+        <w:ind w:left="5040" w:hanging="360"/>
+      </w:pPr>
+    </w:lvl>
+    <w:lvl w:ilvl="7" w:tentative="1">
+      <w:start w:val="1"/>
+      <w:numFmt w:val="decimal"/>
+      <w:lvlText w:val="%8."/>
+      <w:lvlJc w:val="left"/>
+      <w:pPr>
+        <w:tabs>
+          <w:tab w:val="num" w:pos="5760"/>
+        </w:tabs>
+        <w:ind w:left="5760" w:hanging="360"/>
+      </w:pPr>
+    </w:lvl>
+    <w:lvl w:ilvl="8" w:tentative="1">
+      <w:start w:val="1"/>
+      <w:numFmt w:val="decimal"/>
+      <w:lvlText w:val="%9."/>
+      <w:lvlJc w:val="left"/>
+      <w:pPr>
+        <w:tabs>
+          <w:tab w:val="num" w:pos="6480"/>
+        </w:tabs>
+        <w:ind w:left="6480" w:hanging="360"/>
+      </w:pPr>
+    </w:lvl>
+  </w:abstractNum>
   <w:num w:numId="1">
     <w:abstractNumId w:val="0"/>
   </w:num>
   <w:num w:numId="2">
-    <w:abstractNumId w:val="4"/>
+    <w:abstractNumId w:val="5"/>
   </w:num>
   <w:num w:numId="3">
-    <w:abstractNumId w:val="6"/>
+    <w:abstractNumId w:val="10"/>
   </w:num>
   <w:num w:numId="4">
     <w:abstractNumId w:val="2"/>
   </w:num>
   <w:num w:numId="5">
-    <w:abstractNumId w:val="5"/>
+    <w:abstractNumId w:val="9"/>
   </w:num>
   <w:num w:numId="6">
     <w:abstractNumId w:val="1"/>
   </w:num>
   <w:num w:numId="7">
+    <w:abstractNumId w:val="4"/>
+  </w:num>
+  <w:num w:numId="8">
+    <w:abstractNumId w:val="11"/>
+  </w:num>
+  <w:num w:numId="9">
+    <w:abstractNumId w:val="7"/>
+  </w:num>
+  <w:num w:numId="10">
+    <w:abstractNumId w:val="12"/>
+  </w:num>
+  <w:num w:numId="11">
     <w:abstractNumId w:val="3"/>
   </w:num>
-  <w:num w:numId="8">
-    <w:abstractNumId w:val="7"/>
+  <w:num w:numId="12">
+    <w:abstractNumId w:val="8"/>
+  </w:num>
+  <w:num w:numId="13">
+    <w:abstractNumId w:val="6"/>
   </w:num>
 </w:numbering>
 </file>

</xml_diff>